<commit_message>
descrivtive and mcq update
</commit_message>
<xml_diff>
--- a/JAVA SCRIPT/MCQ/Exam Questions/java Q&A/ggm Java All Question/Javascript Descriptive/JS descriptive Q&A.docx
+++ b/JAVA SCRIPT/MCQ/Exam Questions/java Q&A/ggm Java All Question/Javascript Descriptive/JS descriptive Q&A.docx
@@ -1,6 +1,6 @@
 
 <file path=word/document.xml><?xml version="1.0" encoding="utf-8"?>
-<w:document xmlns:ve="http://schemas.openxmlformats.org/markup-compatibility/2006" xmlns:o="urn:schemas-microsoft-com:office:office" xmlns:r="http://schemas.openxmlformats.org/officeDocument/2006/relationships" xmlns:m="http://schemas.openxmlformats.org/officeDocument/2006/math" xmlns:v="urn:schemas-microsoft-com:vml" xmlns:wp="http://schemas.openxmlformats.org/drawingml/2006/wordprocessingDrawing" xmlns:w10="urn:schemas-microsoft-com:office:word" xmlns:w="http://schemas.openxmlformats.org/wordprocessingml/2006/main" xmlns:wne="http://schemas.microsoft.com/office/word/2006/wordml">
+<w:document xmlns:wpc="http://schemas.microsoft.com/office/word/2010/wordprocessingCanvas" xmlns:cx="http://schemas.microsoft.com/office/drawing/2014/chartex" xmlns:mc="http://schemas.openxmlformats.org/markup-compatibility/2006" xmlns:o="urn:schemas-microsoft-com:office:office" xmlns:r="http://schemas.openxmlformats.org/officeDocument/2006/relationships" xmlns:m="http://schemas.openxmlformats.org/officeDocument/2006/math" xmlns:v="urn:schemas-microsoft-com:vml" xmlns:wp14="http://schemas.microsoft.com/office/word/2010/wordprocessingDrawing" xmlns:wp="http://schemas.openxmlformats.org/drawingml/2006/wordprocessingDrawing" xmlns:w10="urn:schemas-microsoft-com:office:word" xmlns:w="http://schemas.openxmlformats.org/wordprocessingml/2006/main" xmlns:w14="http://schemas.microsoft.com/office/word/2010/wordml" xmlns:w15="http://schemas.microsoft.com/office/word/2012/wordml" xmlns:w16se="http://schemas.microsoft.com/office/word/2015/wordml/symex" xmlns:wpg="http://schemas.microsoft.com/office/word/2010/wordprocessingGroup" xmlns:wpi="http://schemas.microsoft.com/office/word/2010/wordprocessingInk" xmlns:wne="http://schemas.microsoft.com/office/word/2006/wordml" xmlns:wps="http://schemas.microsoft.com/office/word/2010/wordprocessingShape" mc:Ignorable="w14 w15 w16se wp14">
   <w:body>
     <w:p>
       <w:pPr>
@@ -64,14 +64,6 @@
           <w:sz w:val="24"/>
           <w:szCs w:val="24"/>
         </w:rPr>
-        <w:t xml:space="preserve"> </w:t>
-      </w:r>
-      <w:r>
-        <w:rPr>
-          <w:rFonts w:ascii="Times New Roman" w:eastAsia="Times New Roman" w:hAnsi="Times New Roman" w:cs="Times New Roman"/>
-          <w:sz w:val="24"/>
-          <w:szCs w:val="24"/>
-        </w:rPr>
         <w:t xml:space="preserve">Java Script is an interpreted language. </w:t>
       </w:r>
     </w:p>
@@ -139,7 +131,12 @@
         <w:t>is used</w:t>
       </w:r>
       <w:r>
-        <w:t xml:space="preserve"> to introduce dynamic interactivity into pages</w:t>
+        <w:t xml:space="preserve"> to introduce dyna</w:t>
+      </w:r>
+      <w:bookmarkStart w:id="0" w:name="_GoBack"/>
+      <w:bookmarkEnd w:id="0"/>
+      <w:r>
+        <w:t>mic interactivity into pages</w:t>
       </w:r>
     </w:p>
     <w:p>
@@ -334,7 +331,6 @@
     </w:p>
     <w:p>
       <w:proofErr w:type="spellStart"/>
-      <w:proofErr w:type="gramStart"/>
       <w:r>
         <w:t>v</w:t>
       </w:r>
@@ -342,7 +338,6 @@
         <w:t>ar</w:t>
       </w:r>
       <w:proofErr w:type="spellEnd"/>
-      <w:proofErr w:type="gramEnd"/>
       <w:r>
         <w:t xml:space="preserve"> </w:t>
       </w:r>
@@ -473,7 +468,6 @@
         </w:rPr>
       </w:pPr>
       <w:proofErr w:type="spellStart"/>
-      <w:proofErr w:type="gramStart"/>
       <w:r>
         <w:rPr>
           <w:rFonts w:ascii="Times New Roman" w:hAnsi="Times New Roman" w:cs="Times New Roman"/>
@@ -491,7 +485,6 @@
         <w:t>ar</w:t>
       </w:r>
       <w:proofErr w:type="spellEnd"/>
-      <w:proofErr w:type="gramEnd"/>
       <w:r>
         <w:rPr>
           <w:rFonts w:ascii="Times New Roman" w:hAnsi="Times New Roman" w:cs="Times New Roman"/>
@@ -516,60 +509,60 @@
           <w:sz w:val="22"/>
           <w:szCs w:val="22"/>
         </w:rPr>
-        <w:t>=new Array( );</w:t>
-      </w:r>
-    </w:p>
-    <w:p>
-      <w:pPr>
-        <w:pStyle w:val="HTMLPreformatted"/>
+        <w:t xml:space="preserve">=new </w:t>
+      </w:r>
+      <w:proofErr w:type="gramStart"/>
+      <w:r>
         <w:rPr>
           <w:rFonts w:ascii="Times New Roman" w:hAnsi="Times New Roman" w:cs="Times New Roman"/>
           <w:sz w:val="22"/>
           <w:szCs w:val="22"/>
         </w:rPr>
-      </w:pPr>
-    </w:p>
-    <w:p>
-      <w:pPr>
-        <w:rPr>
-          <w:b/>
-        </w:rPr>
-      </w:pPr>
-      <w:r>
-        <w:rPr>
-          <w:b/>
-        </w:rPr>
-        <w:t>9.</w:t>
-      </w:r>
-      <w:r>
-        <w:rPr>
-          <w:b/>
-        </w:rPr>
-        <w:t xml:space="preserve"> </w:t>
-      </w:r>
-      <w:r>
-        <w:rPr>
-          <w:b/>
-        </w:rPr>
-        <w:t>Which are called LIFO based and FIFO based method?</w:t>
-      </w:r>
-    </w:p>
-    <w:p>
-      <w:pPr>
-        <w:pStyle w:val="HTMLPreformatted"/>
+        <w:t>Array( )</w:t>
+      </w:r>
+      <w:proofErr w:type="gramEnd"/>
+      <w:r>
         <w:rPr>
           <w:rFonts w:ascii="Times New Roman" w:hAnsi="Times New Roman" w:cs="Times New Roman"/>
           <w:sz w:val="22"/>
           <w:szCs w:val="22"/>
         </w:rPr>
-      </w:pPr>
-      <w:r>
+        <w:t>;</w:t>
+      </w:r>
+    </w:p>
+    <w:p>
+      <w:pPr>
+        <w:pStyle w:val="HTMLPreformatted"/>
         <w:rPr>
           <w:rFonts w:ascii="Times New Roman" w:hAnsi="Times New Roman" w:cs="Times New Roman"/>
           <w:sz w:val="22"/>
           <w:szCs w:val="22"/>
         </w:rPr>
-        <w:t xml:space="preserve">LIFO based methods are: </w:t>
+      </w:pPr>
+    </w:p>
+    <w:p>
+      <w:pPr>
+        <w:rPr>
+          <w:b/>
+        </w:rPr>
+      </w:pPr>
+      <w:r>
+        <w:rPr>
+          <w:b/>
+        </w:rPr>
+        <w:t>9.</w:t>
+      </w:r>
+      <w:r>
+        <w:rPr>
+          <w:b/>
+        </w:rPr>
+        <w:t xml:space="preserve"> </w:t>
+      </w:r>
+      <w:r>
+        <w:rPr>
+          <w:b/>
+        </w:rPr>
+        <w:t>Which are called LIFO based and FIFO based method?</w:t>
       </w:r>
     </w:p>
     <w:p>
@@ -587,7 +580,7 @@
           <w:sz w:val="22"/>
           <w:szCs w:val="22"/>
         </w:rPr>
-        <w:t xml:space="preserve">Push – insert at the end of the list </w:t>
+        <w:t xml:space="preserve">LIFO based methods are: </w:t>
       </w:r>
     </w:p>
     <w:p>
@@ -605,7 +598,7 @@
           <w:sz w:val="22"/>
           <w:szCs w:val="22"/>
         </w:rPr>
-        <w:t>Pop -   remove from the end of the list</w:t>
+        <w:t xml:space="preserve">Push – insert at the end of the list </w:t>
       </w:r>
     </w:p>
     <w:p>
@@ -617,24 +610,24 @@
           <w:szCs w:val="22"/>
         </w:rPr>
       </w:pPr>
-    </w:p>
-    <w:p>
-      <w:pPr>
-        <w:pStyle w:val="HTMLPreformatted"/>
+      <w:r>
         <w:rPr>
           <w:rFonts w:ascii="Times New Roman" w:hAnsi="Times New Roman" w:cs="Times New Roman"/>
           <w:sz w:val="22"/>
           <w:szCs w:val="22"/>
         </w:rPr>
-      </w:pPr>
-      <w:r>
+        <w:t>Pop -   remove from the end of the list</w:t>
+      </w:r>
+    </w:p>
+    <w:p>
+      <w:pPr>
+        <w:pStyle w:val="HTMLPreformatted"/>
         <w:rPr>
           <w:rFonts w:ascii="Times New Roman" w:hAnsi="Times New Roman" w:cs="Times New Roman"/>
           <w:sz w:val="22"/>
           <w:szCs w:val="22"/>
         </w:rPr>
-        <w:t xml:space="preserve">FIFO based methods are: </w:t>
-      </w:r>
+      </w:pPr>
     </w:p>
     <w:p>
       <w:pPr>
@@ -645,236 +638,59 @@
           <w:szCs w:val="22"/>
         </w:rPr>
       </w:pPr>
-      <w:proofErr w:type="spellStart"/>
-      <w:proofErr w:type="gramStart"/>
       <w:r>
         <w:rPr>
           <w:rFonts w:ascii="Times New Roman" w:hAnsi="Times New Roman" w:cs="Times New Roman"/>
           <w:sz w:val="22"/>
           <w:szCs w:val="22"/>
         </w:rPr>
-        <w:t>unshift</w:t>
-      </w:r>
-      <w:proofErr w:type="spellEnd"/>
-      <w:proofErr w:type="gramEnd"/>
-      <w:r>
+        <w:t xml:space="preserve">FIFO based methods are: </w:t>
+      </w:r>
+    </w:p>
+    <w:p>
+      <w:pPr>
+        <w:pStyle w:val="HTMLPreformatted"/>
         <w:rPr>
           <w:rFonts w:ascii="Times New Roman" w:hAnsi="Times New Roman" w:cs="Times New Roman"/>
           <w:sz w:val="22"/>
           <w:szCs w:val="22"/>
         </w:rPr>
-        <w:t xml:space="preserve"> – insert at the first of the list </w:t>
-      </w:r>
-    </w:p>
-    <w:p>
-      <w:pPr>
-        <w:pStyle w:val="HTMLPreformatted"/>
+      </w:pPr>
+      <w:proofErr w:type="spellStart"/>
+      <w:r>
         <w:rPr>
           <w:rFonts w:ascii="Times New Roman" w:hAnsi="Times New Roman" w:cs="Times New Roman"/>
           <w:sz w:val="22"/>
           <w:szCs w:val="22"/>
         </w:rPr>
-      </w:pPr>
-      <w:proofErr w:type="gramStart"/>
+        <w:t>unshift</w:t>
+      </w:r>
+      <w:proofErr w:type="spellEnd"/>
       <w:r>
         <w:rPr>
           <w:rFonts w:ascii="Times New Roman" w:hAnsi="Times New Roman" w:cs="Times New Roman"/>
           <w:sz w:val="22"/>
           <w:szCs w:val="22"/>
         </w:rPr>
-        <w:t>shift</w:t>
-      </w:r>
-      <w:proofErr w:type="gramEnd"/>
-      <w:r>
+        <w:t xml:space="preserve"> – insert at the first of the list </w:t>
+      </w:r>
+    </w:p>
+    <w:p>
+      <w:pPr>
+        <w:pStyle w:val="HTMLPreformatted"/>
         <w:rPr>
           <w:rFonts w:ascii="Times New Roman" w:hAnsi="Times New Roman" w:cs="Times New Roman"/>
           <w:sz w:val="22"/>
           <w:szCs w:val="22"/>
         </w:rPr>
-        <w:t xml:space="preserve"> -   remove from the first of the list</w:t>
-      </w:r>
-    </w:p>
-    <w:p>
-      <w:pPr>
-        <w:pStyle w:val="HTMLPreformatted"/>
+      </w:pPr>
+      <w:r>
         <w:rPr>
           <w:rFonts w:ascii="Times New Roman" w:hAnsi="Times New Roman" w:cs="Times New Roman"/>
           <w:sz w:val="22"/>
           <w:szCs w:val="22"/>
         </w:rPr>
-      </w:pPr>
-    </w:p>
-    <w:p>
-      <w:pPr>
-        <w:rPr>
-          <w:b/>
-        </w:rPr>
-      </w:pPr>
-      <w:r>
-        <w:rPr>
-          <w:b/>
-        </w:rPr>
-        <w:t>10.</w:t>
-      </w:r>
-      <w:r>
-        <w:rPr>
-          <w:b/>
-        </w:rPr>
-        <w:t xml:space="preserve"> </w:t>
-      </w:r>
-      <w:r>
-        <w:rPr>
-          <w:b/>
-        </w:rPr>
-        <w:t>What are the two purposes of plus operator?</w:t>
-      </w:r>
-    </w:p>
-    <w:p>
-      <w:pPr>
-        <w:pStyle w:val="ListParagraph"/>
-      </w:pPr>
-      <w:r>
-        <w:t>To add numeric numbers.</w:t>
-      </w:r>
-    </w:p>
-    <w:p>
-      <w:pPr>
-        <w:pStyle w:val="ListParagraph"/>
-      </w:pPr>
-      <w:r>
-        <w:t xml:space="preserve">To concatenate string data. </w:t>
-      </w:r>
-    </w:p>
-    <w:p>
-      <w:pPr>
-        <w:rPr>
-          <w:b/>
-        </w:rPr>
-      </w:pPr>
-      <w:r>
-        <w:rPr>
-          <w:b/>
-        </w:rPr>
-        <w:t>11.</w:t>
-      </w:r>
-      <w:r>
-        <w:rPr>
-          <w:b/>
-        </w:rPr>
-        <w:t xml:space="preserve"> </w:t>
-      </w:r>
-      <w:r>
-        <w:rPr>
-          <w:b/>
-        </w:rPr>
-        <w:t xml:space="preserve">What is the use of </w:t>
-      </w:r>
-      <w:proofErr w:type="spellStart"/>
-      <w:r>
-        <w:rPr>
-          <w:b/>
-        </w:rPr>
-        <w:t>typeof</w:t>
-      </w:r>
-      <w:proofErr w:type="spellEnd"/>
-      <w:r>
-        <w:rPr>
-          <w:b/>
-        </w:rPr>
-        <w:t xml:space="preserve"> operator?</w:t>
-      </w:r>
-    </w:p>
-    <w:p>
-      <w:pPr>
-        <w:rPr>
-          <w:bCs/>
-        </w:rPr>
-      </w:pPr>
-      <w:r>
-        <w:rPr>
-          <w:bCs/>
-        </w:rPr>
-        <w:t>The JavaScript type of operator returns the data</w:t>
-      </w:r>
-      <w:r>
-        <w:rPr>
-          <w:bCs/>
-        </w:rPr>
-        <w:t xml:space="preserve"> </w:t>
-      </w:r>
-      <w:r>
-        <w:rPr>
-          <w:bCs/>
-        </w:rPr>
-        <w:t>type of an operand.</w:t>
-      </w:r>
-    </w:p>
-    <w:p>
-      <w:pPr>
-        <w:pStyle w:val="HTMLPreformatted"/>
-      </w:pPr>
-      <w:proofErr w:type="spellStart"/>
-      <w:proofErr w:type="gramStart"/>
-      <w:r>
-        <w:t>var</w:t>
-      </w:r>
-      <w:proofErr w:type="spellEnd"/>
-      <w:proofErr w:type="gramEnd"/>
-      <w:r>
-        <w:t xml:space="preserve"> found = true; </w:t>
-      </w:r>
-    </w:p>
-    <w:p>
-      <w:pPr>
-        <w:pStyle w:val="NormalWeb"/>
-        <w:spacing w:before="0" w:beforeAutospacing="0" w:after="0" w:afterAutospacing="0"/>
-      </w:pPr>
-      <w:proofErr w:type="gramStart"/>
-      <w:r>
-        <w:t>alert(</w:t>
-      </w:r>
-      <w:proofErr w:type="spellStart"/>
-      <w:proofErr w:type="gramEnd"/>
-      <w:r>
-        <w:t>typeof</w:t>
-      </w:r>
-      <w:proofErr w:type="spellEnd"/>
-      <w:r>
-        <w:t xml:space="preserve"> found) // displays </w:t>
-      </w:r>
-      <w:r>
-        <w:t>Boolean</w:t>
-      </w:r>
-    </w:p>
-    <w:p>
-      <w:pPr>
-        <w:pStyle w:val="NormalWeb"/>
-        <w:spacing w:before="0" w:beforeAutospacing="0" w:after="0" w:afterAutospacing="0"/>
-      </w:pPr>
-    </w:p>
-    <w:p>
-      <w:pPr>
-        <w:rPr>
-          <w:b/>
-        </w:rPr>
-      </w:pPr>
-      <w:r>
-        <w:rPr>
-          <w:b/>
-        </w:rPr>
-        <w:t>12.</w:t>
-      </w:r>
-      <w:r>
-        <w:rPr>
-          <w:b/>
-        </w:rPr>
-        <w:t xml:space="preserve"> </w:t>
-      </w:r>
-      <w:r>
-        <w:rPr>
-          <w:b/>
-        </w:rPr>
-        <w:t xml:space="preserve">Which operator can be used as an alternative of conditional statement? </w:t>
+        <w:t>shift -   remove from the first of the list</w:t>
       </w:r>
     </w:p>
     <w:p>
@@ -886,59 +702,230 @@
           <w:szCs w:val="22"/>
         </w:rPr>
       </w:pPr>
-      <w:r>
+    </w:p>
+    <w:p>
+      <w:pPr>
+        <w:rPr>
+          <w:b/>
+        </w:rPr>
+      </w:pPr>
+      <w:r>
+        <w:rPr>
+          <w:b/>
+        </w:rPr>
+        <w:t>10.</w:t>
+      </w:r>
+      <w:r>
+        <w:rPr>
+          <w:b/>
+        </w:rPr>
+        <w:t xml:space="preserve"> </w:t>
+      </w:r>
+      <w:r>
+        <w:rPr>
+          <w:b/>
+        </w:rPr>
+        <w:t>What are the two purposes of plus operator?</w:t>
+      </w:r>
+    </w:p>
+    <w:p>
+      <w:pPr>
+        <w:pStyle w:val="ListParagraph"/>
+      </w:pPr>
+      <w:r>
+        <w:t>To add numeric numbers.</w:t>
+      </w:r>
+    </w:p>
+    <w:p>
+      <w:pPr>
+        <w:pStyle w:val="ListParagraph"/>
+      </w:pPr>
+      <w:r>
+        <w:t xml:space="preserve">To concatenate string data. </w:t>
+      </w:r>
+    </w:p>
+    <w:p>
+      <w:pPr>
+        <w:rPr>
+          <w:b/>
+        </w:rPr>
+      </w:pPr>
+      <w:r>
+        <w:rPr>
+          <w:b/>
+        </w:rPr>
+        <w:t>11.</w:t>
+      </w:r>
+      <w:r>
+        <w:rPr>
+          <w:b/>
+        </w:rPr>
+        <w:t xml:space="preserve"> </w:t>
+      </w:r>
+      <w:r>
+        <w:rPr>
+          <w:b/>
+        </w:rPr>
+        <w:t xml:space="preserve">What is the use of </w:t>
+      </w:r>
+      <w:proofErr w:type="spellStart"/>
+      <w:r>
+        <w:rPr>
+          <w:b/>
+        </w:rPr>
+        <w:t>typeof</w:t>
+      </w:r>
+      <w:proofErr w:type="spellEnd"/>
+      <w:r>
+        <w:rPr>
+          <w:b/>
+        </w:rPr>
+        <w:t xml:space="preserve"> operator?</w:t>
+      </w:r>
+    </w:p>
+    <w:p>
+      <w:pPr>
+        <w:rPr>
+          <w:bCs/>
+        </w:rPr>
+      </w:pPr>
+      <w:r>
+        <w:rPr>
+          <w:bCs/>
+        </w:rPr>
+        <w:t>The JavaScript type of operator returns the data</w:t>
+      </w:r>
+      <w:r>
+        <w:rPr>
+          <w:bCs/>
+        </w:rPr>
+        <w:t xml:space="preserve"> </w:t>
+      </w:r>
+      <w:r>
+        <w:rPr>
+          <w:bCs/>
+        </w:rPr>
+        <w:t>type of an operand.</w:t>
+      </w:r>
+    </w:p>
+    <w:p>
+      <w:pPr>
+        <w:pStyle w:val="HTMLPreformatted"/>
+      </w:pPr>
+      <w:proofErr w:type="spellStart"/>
+      <w:r>
+        <w:t>var</w:t>
+      </w:r>
+      <w:proofErr w:type="spellEnd"/>
+      <w:r>
+        <w:t xml:space="preserve"> found = true; </w:t>
+      </w:r>
+    </w:p>
+    <w:p>
+      <w:pPr>
+        <w:pStyle w:val="NormalWeb"/>
+        <w:spacing w:before="0" w:beforeAutospacing="0" w:after="0" w:afterAutospacing="0"/>
+      </w:pPr>
+      <w:proofErr w:type="gramStart"/>
+      <w:r>
+        <w:t>alert(</w:t>
+      </w:r>
+      <w:proofErr w:type="spellStart"/>
+      <w:proofErr w:type="gramEnd"/>
+      <w:r>
+        <w:t>typeof</w:t>
+      </w:r>
+      <w:proofErr w:type="spellEnd"/>
+      <w:r>
+        <w:t xml:space="preserve"> found) // displays </w:t>
+      </w:r>
+      <w:r>
+        <w:t>Boolean</w:t>
+      </w:r>
+    </w:p>
+    <w:p>
+      <w:pPr>
+        <w:pStyle w:val="NormalWeb"/>
+        <w:spacing w:before="0" w:beforeAutospacing="0" w:after="0" w:afterAutospacing="0"/>
+      </w:pPr>
+    </w:p>
+    <w:p>
+      <w:pPr>
+        <w:rPr>
+          <w:b/>
+        </w:rPr>
+      </w:pPr>
+      <w:r>
+        <w:rPr>
+          <w:b/>
+        </w:rPr>
+        <w:t>12.</w:t>
+      </w:r>
+      <w:r>
+        <w:rPr>
+          <w:b/>
+        </w:rPr>
+        <w:t xml:space="preserve"> </w:t>
+      </w:r>
+      <w:r>
+        <w:rPr>
+          <w:b/>
+        </w:rPr>
+        <w:t xml:space="preserve">Which operator can be used as an alternative of conditional statement? </w:t>
+      </w:r>
+    </w:p>
+    <w:p>
+      <w:pPr>
+        <w:pStyle w:val="HTMLPreformatted"/>
         <w:rPr>
           <w:rFonts w:ascii="Times New Roman" w:hAnsi="Times New Roman" w:cs="Times New Roman"/>
           <w:sz w:val="22"/>
           <w:szCs w:val="22"/>
         </w:rPr>
-        <w:t>Ternary operator can be used as an alternative of conditional statement.</w:t>
-      </w:r>
-    </w:p>
-    <w:p>
-      <w:pPr>
-        <w:pStyle w:val="HTMLPreformatted"/>
+      </w:pPr>
+      <w:r>
         <w:rPr>
           <w:rFonts w:ascii="Times New Roman" w:hAnsi="Times New Roman" w:cs="Times New Roman"/>
           <w:sz w:val="22"/>
           <w:szCs w:val="22"/>
         </w:rPr>
-      </w:pPr>
-      <w:proofErr w:type="gramStart"/>
-      <w:r>
+        <w:t>Ternary operator can be used as an alternative of conditional statement.</w:t>
+      </w:r>
+    </w:p>
+    <w:p>
+      <w:pPr>
+        <w:pStyle w:val="HTMLPreformatted"/>
         <w:rPr>
           <w:rFonts w:ascii="Times New Roman" w:hAnsi="Times New Roman" w:cs="Times New Roman"/>
           <w:sz w:val="22"/>
           <w:szCs w:val="22"/>
         </w:rPr>
-        <w:t>If(</w:t>
-      </w:r>
-      <w:proofErr w:type="gramEnd"/>
+      </w:pPr>
       <w:r>
         <w:rPr>
           <w:rFonts w:ascii="Times New Roman" w:hAnsi="Times New Roman" w:cs="Times New Roman"/>
           <w:sz w:val="22"/>
           <w:szCs w:val="22"/>
         </w:rPr>
-        <w:t>a&gt;10)  b= 50;</w:t>
-      </w:r>
-    </w:p>
-    <w:p>
-      <w:pPr>
-        <w:pStyle w:val="HTMLPreformatted"/>
+        <w:t>If(a&gt;10</w:t>
+      </w:r>
+      <w:proofErr w:type="gramStart"/>
+      <w:r>
         <w:rPr>
           <w:rFonts w:ascii="Times New Roman" w:hAnsi="Times New Roman" w:cs="Times New Roman"/>
           <w:sz w:val="22"/>
           <w:szCs w:val="22"/>
         </w:rPr>
-      </w:pPr>
+        <w:t>)  b</w:t>
+      </w:r>
+      <w:proofErr w:type="gramEnd"/>
       <w:r>
         <w:rPr>
           <w:rFonts w:ascii="Times New Roman" w:hAnsi="Times New Roman" w:cs="Times New Roman"/>
           <w:sz w:val="22"/>
           <w:szCs w:val="22"/>
         </w:rPr>
-        <w:t>Else b=75;</w:t>
+        <w:t>= 50;</w:t>
       </w:r>
     </w:p>
     <w:p>
@@ -956,7 +943,7 @@
           <w:sz w:val="22"/>
           <w:szCs w:val="22"/>
         </w:rPr>
-        <w:t>Alternative of the above conditional statement is:</w:t>
+        <w:t>Else b=75;</w:t>
       </w:r>
     </w:p>
     <w:p>
@@ -974,25 +961,25 @@
           <w:sz w:val="22"/>
           <w:szCs w:val="22"/>
         </w:rPr>
-        <w:t>a&gt;</w:t>
-      </w:r>
-      <w:proofErr w:type="gramStart"/>
-      <w:r>
+        <w:t>Alternative of the above conditional statement is:</w:t>
+      </w:r>
+    </w:p>
+    <w:p>
+      <w:pPr>
+        <w:pStyle w:val="HTMLPreformatted"/>
         <w:rPr>
           <w:rFonts w:ascii="Times New Roman" w:hAnsi="Times New Roman" w:cs="Times New Roman"/>
           <w:sz w:val="22"/>
           <w:szCs w:val="22"/>
         </w:rPr>
-        <w:t>10 ?</w:t>
-      </w:r>
-      <w:proofErr w:type="gramEnd"/>
+      </w:pPr>
       <w:r>
         <w:rPr>
           <w:rFonts w:ascii="Times New Roman" w:hAnsi="Times New Roman" w:cs="Times New Roman"/>
           <w:sz w:val="22"/>
           <w:szCs w:val="22"/>
         </w:rPr>
-        <w:t xml:space="preserve"> b=</w:t>
+        <w:t>a&gt;</w:t>
       </w:r>
       <w:proofErr w:type="gramStart"/>
       <w:r>
@@ -1001,7 +988,7 @@
           <w:sz w:val="22"/>
           <w:szCs w:val="22"/>
         </w:rPr>
-        <w:t>50 :</w:t>
+        <w:t>10 ?</w:t>
       </w:r>
       <w:proofErr w:type="gramEnd"/>
       <w:r>
@@ -1010,7 +997,7 @@
           <w:sz w:val="22"/>
           <w:szCs w:val="22"/>
         </w:rPr>
-        <w:t xml:space="preserve"> b=75</w:t>
+        <w:t xml:space="preserve"> b=50 : b=75</w:t>
       </w:r>
     </w:p>
     <w:p>
@@ -1096,271 +1083,273 @@
       </w:r>
       <w:proofErr w:type="spellEnd"/>
       <w:r>
+        <w:t xml:space="preserve"> ab=14;</w:t>
+      </w:r>
+    </w:p>
+    <w:p>
+      <w:pPr>
+        <w:spacing w:after="0"/>
+      </w:pPr>
+      <w:r>
+        <w:t>While(</w:t>
+      </w:r>
+      <w:proofErr w:type="spellStart"/>
+      <w:r>
+        <w:t>i</w:t>
+      </w:r>
+      <w:proofErr w:type="spellEnd"/>
+      <w:r>
+        <w:t>&lt;ab</w:t>
+      </w:r>
+      <w:proofErr w:type="gramStart"/>
+      <w:r>
+        <w:t>){</w:t>
+      </w:r>
+      <w:r>
         <w:t xml:space="preserve"> </w:t>
       </w:r>
+      <w:r>
+        <w:t xml:space="preserve"> </w:t>
+      </w:r>
+      <w:proofErr w:type="gramEnd"/>
+      <w:r>
+        <w:t>If</w:t>
+      </w:r>
+      <w:r>
+        <w:t xml:space="preserve"> </w:t>
+      </w:r>
+      <w:r>
+        <w:t>(</w:t>
+      </w:r>
       <w:proofErr w:type="spellStart"/>
       <w:r>
-        <w:t>ab</w:t>
+        <w:t>i</w:t>
       </w:r>
       <w:proofErr w:type="spellEnd"/>
       <w:r>
-        <w:t>=14;</w:t>
+        <w:t>==7)</w:t>
+      </w:r>
+      <w:r>
+        <w:t xml:space="preserve">   </w:t>
+      </w:r>
+      <w:r>
+        <w:t>Alert("</w:t>
+      </w:r>
+      <w:proofErr w:type="spellStart"/>
+      <w:r>
+        <w:t>your</w:t>
+      </w:r>
+      <w:proofErr w:type="spellEnd"/>
+      <w:r>
+        <w:t xml:space="preserve"> are half way </w:t>
+      </w:r>
+      <w:proofErr w:type="spellStart"/>
+      <w:r>
+        <w:t>though</w:t>
+      </w:r>
+      <w:proofErr w:type="spellEnd"/>
+      <w:r>
+        <w:t>");</w:t>
+      </w:r>
+      <w:r>
+        <w:t xml:space="preserve"> </w:t>
+      </w:r>
+      <w:proofErr w:type="spellStart"/>
+      <w:r>
+        <w:t>i</w:t>
+      </w:r>
+      <w:proofErr w:type="spellEnd"/>
+      <w:r>
+        <w:t>++;</w:t>
+      </w:r>
+      <w:r>
+        <w:t xml:space="preserve">  </w:t>
+      </w:r>
+      <w:r>
+        <w:t>}</w:t>
       </w:r>
     </w:p>
     <w:p>
       <w:pPr>
         <w:spacing w:after="0"/>
       </w:pPr>
+    </w:p>
+    <w:p>
+      <w:pPr>
+        <w:rPr>
+          <w:b/>
+        </w:rPr>
+      </w:pPr>
+      <w:r>
+        <w:rPr>
+          <w:b/>
+        </w:rPr>
+        <w:t>14.</w:t>
+      </w:r>
+      <w:r>
+        <w:rPr>
+          <w:b/>
+        </w:rPr>
+        <w:t xml:space="preserve"> </w:t>
+      </w:r>
+      <w:r>
+        <w:rPr>
+          <w:b/>
+        </w:rPr>
+        <w:t>What are the three categories of operators? Explain</w:t>
+      </w:r>
+    </w:p>
+    <w:p>
+      <w:r>
+        <w:rPr>
+          <w:b/>
+        </w:rPr>
+        <w:t>Unary Operator</w:t>
+      </w:r>
+      <w:r>
+        <w:t xml:space="preserve">: </w:t>
+      </w:r>
+      <w:r>
+        <w:t>It</w:t>
+      </w:r>
+      <w:r>
+        <w:t xml:space="preserve"> works on a single variable of literal. </w:t>
+      </w:r>
+    </w:p>
+    <w:p>
+      <w:proofErr w:type="spellStart"/>
+      <w:r>
+        <w:t>var</w:t>
+      </w:r>
+      <w:proofErr w:type="spellEnd"/>
+      <w:r>
+        <w:t xml:space="preserve"> </w:t>
+      </w:r>
+      <w:r>
+        <w:t>a</w:t>
+      </w:r>
+      <w:r>
+        <w:t xml:space="preserve">=85; </w:t>
+      </w:r>
+      <w:r>
+        <w:t xml:space="preserve"> </w:t>
+      </w:r>
+      <w:proofErr w:type="spellStart"/>
+      <w:r>
+        <w:t>var</w:t>
+      </w:r>
+      <w:proofErr w:type="spellEnd"/>
+      <w:r>
+        <w:t xml:space="preserve"> </w:t>
+      </w:r>
+      <w:r>
+        <w:t>b</w:t>
+      </w:r>
+      <w:r>
+        <w:t>=</w:t>
+      </w:r>
+      <w:r>
+        <w:t xml:space="preserve">  -a</w:t>
+      </w:r>
+      <w:r>
+        <w:t xml:space="preserve">; </w:t>
+      </w:r>
+      <w:r>
+        <w:br/>
+        <w:t xml:space="preserve">increments(++) and decrements(--) are also unary operator. </w:t>
+      </w:r>
+      <w:r>
+        <w:br/>
+      </w:r>
+      <w:r>
+        <w:rPr>
+          <w:b/>
+        </w:rPr>
+        <w:t>Binary Operator</w:t>
+      </w:r>
+      <w:r>
+        <w:t xml:space="preserve">: </w:t>
+      </w:r>
+      <w:r>
+        <w:t>It</w:t>
+      </w:r>
+      <w:r>
+        <w:t xml:space="preserve"> take</w:t>
+      </w:r>
+      <w:r>
+        <w:t>s</w:t>
+      </w:r>
+      <w:r>
+        <w:t xml:space="preserve"> two expression</w:t>
+      </w:r>
+      <w:r>
+        <w:t>s</w:t>
+      </w:r>
+      <w:r>
+        <w:t xml:space="preserve"> and combine them into another complex expression. </w:t>
+      </w:r>
+      <w:r>
+        <w:br/>
+      </w:r>
+      <w:proofErr w:type="spellStart"/>
+      <w:r>
+        <w:t>v</w:t>
+      </w:r>
+      <w:r>
+        <w:t>ar</w:t>
+      </w:r>
+      <w:proofErr w:type="spellEnd"/>
+      <w:r>
+        <w:t xml:space="preserve"> calculation=(total/</w:t>
+      </w:r>
       <w:proofErr w:type="gramStart"/>
       <w:r>
-        <w:t>While(</w:t>
+        <w:t>n)+</w:t>
+      </w:r>
+      <w:proofErr w:type="gramEnd"/>
+      <w:r>
+        <w:t xml:space="preserve">73; the divided(/) and plus(+) are binary operator. </w:t>
+      </w:r>
+      <w:r>
+        <w:br/>
+      </w:r>
+      <w:r>
+        <w:rPr>
+          <w:b/>
+        </w:rPr>
+        <w:t>Ternary Operator</w:t>
+      </w:r>
+      <w:r>
+        <w:t xml:space="preserve">: </w:t>
+      </w:r>
+      <w:r>
+        <w:t>It</w:t>
+      </w:r>
+      <w:r>
+        <w:t xml:space="preserve"> can combine three expression</w:t>
+      </w:r>
+      <w:r>
+        <w:t>s</w:t>
+      </w:r>
+      <w:r>
+        <w:t xml:space="preserve"> into one complex expression. </w:t>
       </w:r>
       <w:proofErr w:type="spellStart"/>
-      <w:proofErr w:type="gramEnd"/>
-      <w:r>
-        <w:t>i</w:t>
+      <w:r>
+        <w:t>var</w:t>
       </w:r>
       <w:proofErr w:type="spellEnd"/>
       <w:r>
-        <w:t>&lt;</w:t>
-      </w:r>
-      <w:proofErr w:type="spellStart"/>
-      <w:r>
-        <w:t>ab</w:t>
-      </w:r>
-      <w:proofErr w:type="spellEnd"/>
-      <w:r>
-        <w:t>){</w:t>
-      </w:r>
-      <w:r>
-        <w:t xml:space="preserve"> </w:t>
-      </w:r>
-      <w:r>
-        <w:t xml:space="preserve"> If</w:t>
-      </w:r>
-      <w:r>
-        <w:t xml:space="preserve"> </w:t>
-      </w:r>
-      <w:r>
-        <w:t>(</w:t>
-      </w:r>
-      <w:proofErr w:type="spellStart"/>
-      <w:r>
-        <w:t>i</w:t>
-      </w:r>
-      <w:proofErr w:type="spellEnd"/>
-      <w:r>
-        <w:t>==7)</w:t>
-      </w:r>
-      <w:r>
-        <w:t xml:space="preserve">   </w:t>
-      </w:r>
-      <w:r>
-        <w:t>Alert("your are half way though");</w:t>
-      </w:r>
-      <w:r>
-        <w:t xml:space="preserve"> </w:t>
-      </w:r>
-      <w:proofErr w:type="spellStart"/>
-      <w:r>
-        <w:t>i</w:t>
-      </w:r>
-      <w:proofErr w:type="spellEnd"/>
-      <w:r>
-        <w:t>++;</w:t>
-      </w:r>
-      <w:r>
-        <w:t xml:space="preserve">  </w:t>
-      </w:r>
-      <w:r>
-        <w:t>}</w:t>
-      </w:r>
-    </w:p>
-    <w:p>
-      <w:pPr>
-        <w:spacing w:after="0"/>
-      </w:pPr>
-    </w:p>
-    <w:p>
-      <w:pPr>
-        <w:rPr>
-          <w:b/>
-        </w:rPr>
-      </w:pPr>
-      <w:r>
-        <w:rPr>
-          <w:b/>
-        </w:rPr>
-        <w:t>14.</w:t>
-      </w:r>
-      <w:r>
-        <w:rPr>
-          <w:b/>
-        </w:rPr>
-        <w:t xml:space="preserve"> </w:t>
-      </w:r>
-      <w:r>
-        <w:rPr>
-          <w:b/>
-        </w:rPr>
-        <w:t>What are the three categories of operators? Explain</w:t>
-      </w:r>
-    </w:p>
-    <w:p>
-      <w:r>
-        <w:rPr>
-          <w:b/>
-        </w:rPr>
-        <w:t>Unary Operator</w:t>
-      </w:r>
-      <w:r>
-        <w:t xml:space="preserve">: </w:t>
-      </w:r>
-      <w:r>
-        <w:t>It</w:t>
-      </w:r>
-      <w:r>
-        <w:t xml:space="preserve"> works on a single variable of literal. </w:t>
-      </w:r>
-    </w:p>
-    <w:p>
+        <w:t xml:space="preserve"> a==</w:t>
+      </w:r>
       <w:proofErr w:type="spellStart"/>
       <w:proofErr w:type="gramStart"/>
       <w:r>
-        <w:t>var</w:t>
+        <w:t>b?c</w:t>
       </w:r>
       <w:proofErr w:type="spellEnd"/>
       <w:proofErr w:type="gramEnd"/>
       <w:r>
-        <w:t xml:space="preserve"> </w:t>
-      </w:r>
-      <w:r>
-        <w:t>a</w:t>
-      </w:r>
-      <w:r>
-        <w:t xml:space="preserve">=85; </w:t>
-      </w:r>
-      <w:r>
-        <w:t xml:space="preserve"> </w:t>
-      </w:r>
-      <w:proofErr w:type="spellStart"/>
-      <w:r>
-        <w:t>var</w:t>
-      </w:r>
-      <w:proofErr w:type="spellEnd"/>
-      <w:r>
-        <w:t xml:space="preserve"> </w:t>
-      </w:r>
-      <w:r>
-        <w:t>b</w:t>
-      </w:r>
-      <w:r>
-        <w:t>=</w:t>
-      </w:r>
-      <w:r>
-        <w:t xml:space="preserve">  -a</w:t>
-      </w:r>
-      <w:r>
-        <w:t xml:space="preserve">; </w:t>
-      </w:r>
-      <w:r>
-        <w:br/>
-        <w:t xml:space="preserve">increments(++) and decrements(--) are also unary operator. </w:t>
-      </w:r>
-      <w:r>
-        <w:br/>
-      </w:r>
-      <w:r>
-        <w:rPr>
-          <w:b/>
-        </w:rPr>
-        <w:t>Binary Operator</w:t>
-      </w:r>
-      <w:r>
-        <w:t xml:space="preserve">: </w:t>
-      </w:r>
-      <w:r>
-        <w:t>It</w:t>
-      </w:r>
-      <w:r>
-        <w:t xml:space="preserve"> take</w:t>
-      </w:r>
-      <w:r>
-        <w:t>s</w:t>
-      </w:r>
-      <w:r>
-        <w:t xml:space="preserve"> two expression</w:t>
-      </w:r>
-      <w:r>
-        <w:t>s</w:t>
-      </w:r>
-      <w:r>
-        <w:t xml:space="preserve"> and </w:t>
-      </w:r>
-      <w:proofErr w:type="gramStart"/>
-      <w:r>
-        <w:t>combine</w:t>
-      </w:r>
-      <w:proofErr w:type="gramEnd"/>
-      <w:r>
-        <w:t xml:space="preserve"> them into another complex expression. </w:t>
-      </w:r>
-      <w:r>
-        <w:br/>
-      </w:r>
-      <w:proofErr w:type="spellStart"/>
-      <w:proofErr w:type="gramStart"/>
-      <w:r>
-        <w:t>v</w:t>
-      </w:r>
-      <w:r>
-        <w:t>ar</w:t>
-      </w:r>
-      <w:proofErr w:type="spellEnd"/>
-      <w:proofErr w:type="gramEnd"/>
-      <w:r>
-        <w:t xml:space="preserve"> calculation=(total/n)+73; the divided(/) and plus(+) are binary operator. </w:t>
-      </w:r>
-      <w:r>
-        <w:br/>
-      </w:r>
-      <w:r>
-        <w:rPr>
-          <w:b/>
-        </w:rPr>
-        <w:t>Ternary Operator</w:t>
-      </w:r>
-      <w:r>
-        <w:t xml:space="preserve">: </w:t>
-      </w:r>
-      <w:r>
-        <w:t>It</w:t>
-      </w:r>
-      <w:r>
-        <w:t xml:space="preserve"> can combine three expression</w:t>
-      </w:r>
-      <w:r>
-        <w:t>s</w:t>
-      </w:r>
-      <w:r>
-        <w:t xml:space="preserve"> into one complex expression. </w:t>
-      </w:r>
-      <w:proofErr w:type="spellStart"/>
-      <w:proofErr w:type="gramStart"/>
-      <w:r>
-        <w:t>var</w:t>
-      </w:r>
-      <w:proofErr w:type="spellEnd"/>
-      <w:proofErr w:type="gramEnd"/>
-      <w:r>
-        <w:t xml:space="preserve"> a==</w:t>
-      </w:r>
-      <w:proofErr w:type="spellStart"/>
-      <w:r>
-        <w:t>b?c</w:t>
-      </w:r>
-      <w:proofErr w:type="spellEnd"/>
-      <w:r>
         <w:t>=44:c=55;</w:t>
       </w:r>
     </w:p>
@@ -1399,11 +1388,9 @@
         <w:spacing w:after="0"/>
         <w:ind w:left="360"/>
       </w:pPr>
-      <w:proofErr w:type="gramStart"/>
       <w:r>
         <w:t>Do/while loop.</w:t>
       </w:r>
-      <w:proofErr w:type="gramEnd"/>
     </w:p>
     <w:p>
       <w:pPr>
@@ -1649,45 +1636,40 @@
         <w:t xml:space="preserve"> </w:t>
       </w:r>
       <w:r>
-        <w:t>"</w:t>
+        <w:t>"with" statement is</w:t>
+      </w:r>
+      <w:r>
+        <w:t xml:space="preserve"> </w:t>
+      </w:r>
+      <w:r>
+        <w:t xml:space="preserve">used for </w:t>
+      </w:r>
+      <w:r>
+        <w:t>shortcut</w:t>
+      </w:r>
+      <w:r>
+        <w:t xml:space="preserve">. Using with </w:t>
       </w:r>
       <w:proofErr w:type="gramStart"/>
       <w:r>
-        <w:t>with</w:t>
+        <w:t>statement ,</w:t>
       </w:r>
       <w:proofErr w:type="gramEnd"/>
       <w:r>
-        <w:t>" statement is</w:t>
-      </w:r>
-      <w:r>
-        <w:t xml:space="preserve"> </w:t>
-      </w:r>
-      <w:r>
-        <w:t xml:space="preserve">used for </w:t>
-      </w:r>
-      <w:r>
-        <w:t>shortcut</w:t>
-      </w:r>
-      <w:r>
-        <w:t xml:space="preserve">. Using with </w:t>
+        <w:t xml:space="preserve"> we can specify the object name once and then follow it with all the properties and their values in this format:</w:t>
+      </w:r>
+    </w:p>
+    <w:p>
+      <w:r>
+        <w:t>With(object</w:t>
       </w:r>
       <w:proofErr w:type="gramStart"/>
       <w:r>
-        <w:t>statement ,</w:t>
+        <w:t xml:space="preserve">){  </w:t>
       </w:r>
       <w:proofErr w:type="gramEnd"/>
       <w:r>
-        <w:t xml:space="preserve"> we can specify the object name once and then follow it with all the properties and their values in this format:</w:t>
-      </w:r>
-    </w:p>
-    <w:p>
-      <w:proofErr w:type="gramStart"/>
-      <w:r>
-        <w:t>With(</w:t>
-      </w:r>
-      <w:proofErr w:type="gramEnd"/>
-      <w:r>
-        <w:t>object){    statement with properties only }</w:t>
+        <w:t xml:space="preserve">  statement with properties only }</w:t>
       </w:r>
     </w:p>
     <w:p>
@@ -1734,13 +1716,8 @@
       </w:r>
       <w:proofErr w:type="gramEnd"/>
       <w:r>
-        <w:t xml:space="preserve">) Constructor-This Function()Constructor looks like the new object or array </w:t>
-      </w:r>
-      <w:proofErr w:type="spellStart"/>
-      <w:r>
-        <w:t>constructor.</w:t>
-      </w:r>
-      <w:proofErr w:type="spellEnd"/>
+        <w:t>) Constructor-This Function()Constructor looks like the new object or array constructor.</w:t>
+      </w:r>
     </w:p>
     <w:p>
       <w:pPr>
@@ -1809,14 +1786,20 @@
         <w:t xml:space="preserve"> </w:t>
       </w:r>
       <w:proofErr w:type="spellStart"/>
+      <w:r>
+        <w:t>var</w:t>
+      </w:r>
+      <w:proofErr w:type="spellEnd"/>
+      <w:r>
+        <w:t xml:space="preserve"> variable name=new Function</w:t>
+      </w:r>
       <w:proofErr w:type="gramStart"/>
       <w:r>
-        <w:t>var</w:t>
-      </w:r>
-      <w:proofErr w:type="spellEnd"/>
+        <w:t>()(</w:t>
+      </w:r>
       <w:proofErr w:type="gramEnd"/>
       <w:r>
-        <w:t xml:space="preserve"> variable name=new Function()(arg1,arg2){return ex1};</w:t>
+        <w:t>arg1,arg2){return ex1};</w:t>
       </w:r>
     </w:p>
     <w:p>
@@ -1827,11 +1810,11 @@
         <w:t xml:space="preserve"> Methods in Function-</w:t>
       </w:r>
       <w:r>
-        <w:t xml:space="preserve"> works like a method</w:t>
+        <w:t xml:space="preserve"> works like a </w:t>
       </w:r>
       <w:proofErr w:type="gramStart"/>
       <w:r>
-        <w:t>,</w:t>
+        <w:t>method,</w:t>
       </w:r>
       <w:r>
         <w:t xml:space="preserve">  </w:t>
@@ -1973,11 +1956,11 @@
       </w:pPr>
       <w:r>
         <w:lastRenderedPageBreak/>
-        <w:t>The function (</w:t>
+        <w:t xml:space="preserve">The function </w:t>
       </w:r>
       <w:proofErr w:type="gramStart"/>
       <w:r>
-        <w:t>)constructor</w:t>
+        <w:t>()constructor</w:t>
       </w:r>
       <w:proofErr w:type="gramEnd"/>
       <w:r>
@@ -2015,30 +1998,28 @@
         <w:spacing w:after="0"/>
       </w:pPr>
       <w:r>
-        <w:t xml:space="preserve"> Function literals look more like </w:t>
+        <w:t xml:space="preserve"> Function literals look more like function statements in that they use curly braces, they have no unique of name of their own for purposes of reference. </w:t>
+      </w:r>
+    </w:p>
+    <w:p>
+      <w:pPr>
+        <w:spacing w:after="0"/>
+      </w:pPr>
+      <w:proofErr w:type="spellStart"/>
+      <w:r>
+        <w:t>var</w:t>
+      </w:r>
+      <w:proofErr w:type="spellEnd"/>
+      <w:r>
+        <w:t xml:space="preserve"> variable name=new Function</w:t>
       </w:r>
       <w:proofErr w:type="gramStart"/>
       <w:r>
-        <w:t>function</w:t>
+        <w:t>()(</w:t>
       </w:r>
       <w:proofErr w:type="gramEnd"/>
       <w:r>
-        <w:t xml:space="preserve"> statements in that they use curly braces, they have no unique of name of their own for purposes of reference. </w:t>
-      </w:r>
-    </w:p>
-    <w:p>
-      <w:pPr>
-        <w:spacing w:after="0"/>
-      </w:pPr>
-      <w:proofErr w:type="spellStart"/>
-      <w:proofErr w:type="gramStart"/>
-      <w:r>
-        <w:t>var</w:t>
-      </w:r>
-      <w:proofErr w:type="spellEnd"/>
-      <w:proofErr w:type="gramEnd"/>
-      <w:r>
-        <w:t xml:space="preserve"> variable name=new Function()(arg1,arg2){return ex1};</w:t>
+        <w:t>arg1,arg2){return ex1};</w:t>
       </w:r>
     </w:p>
     <w:p>
@@ -2355,22 +2336,28 @@
         <w:spacing w:after="0"/>
       </w:pPr>
       <w:proofErr w:type="spellStart"/>
+      <w:r>
+        <w:t>var</w:t>
+      </w:r>
+      <w:proofErr w:type="spellEnd"/>
+      <w:r>
+        <w:t xml:space="preserve"> </w:t>
+      </w:r>
+      <w:proofErr w:type="spellStart"/>
+      <w:r>
+        <w:t>myImage</w:t>
+      </w:r>
+      <w:proofErr w:type="spellEnd"/>
+      <w:r>
+        <w:t xml:space="preserve">=new </w:t>
+      </w:r>
       <w:proofErr w:type="gramStart"/>
       <w:r>
-        <w:t>var</w:t>
-      </w:r>
-      <w:proofErr w:type="spellEnd"/>
+        <w:t>Image(</w:t>
+      </w:r>
       <w:proofErr w:type="gramEnd"/>
       <w:r>
-        <w:t xml:space="preserve"> </w:t>
-      </w:r>
-      <w:proofErr w:type="spellStart"/>
-      <w:r>
-        <w:t>myImage</w:t>
-      </w:r>
-      <w:proofErr w:type="spellEnd"/>
-      <w:r>
-        <w:t>=new Image();</w:t>
+        <w:t>);</w:t>
       </w:r>
     </w:p>
     <w:p>
@@ -2849,8 +2836,8 @@
 </file>
 
 <file path=word/numbering.xml><?xml version="1.0" encoding="utf-8"?>
-<w:numbering xmlns:ve="http://schemas.openxmlformats.org/markup-compatibility/2006" xmlns:o="urn:schemas-microsoft-com:office:office" xmlns:r="http://schemas.openxmlformats.org/officeDocument/2006/relationships" xmlns:m="http://schemas.openxmlformats.org/officeDocument/2006/math" xmlns:v="urn:schemas-microsoft-com:vml" xmlns:wp="http://schemas.openxmlformats.org/drawingml/2006/wordprocessingDrawing" xmlns:w10="urn:schemas-microsoft-com:office:word" xmlns:w="http://schemas.openxmlformats.org/wordprocessingml/2006/main" xmlns:wne="http://schemas.microsoft.com/office/word/2006/wordml">
-  <w:abstractNum w:abstractNumId="0">
+<w:numbering xmlns:wpc="http://schemas.microsoft.com/office/word/2010/wordprocessingCanvas" xmlns:cx="http://schemas.microsoft.com/office/drawing/2014/chartex" xmlns:mc="http://schemas.openxmlformats.org/markup-compatibility/2006" xmlns:o="urn:schemas-microsoft-com:office:office" xmlns:r="http://schemas.openxmlformats.org/officeDocument/2006/relationships" xmlns:m="http://schemas.openxmlformats.org/officeDocument/2006/math" xmlns:v="urn:schemas-microsoft-com:vml" xmlns:wp14="http://schemas.microsoft.com/office/word/2010/wordprocessingDrawing" xmlns:wp="http://schemas.openxmlformats.org/drawingml/2006/wordprocessingDrawing" xmlns:w10="urn:schemas-microsoft-com:office:word" xmlns:w="http://schemas.openxmlformats.org/wordprocessingml/2006/main" xmlns:w14="http://schemas.microsoft.com/office/word/2010/wordml" xmlns:w15="http://schemas.microsoft.com/office/word/2012/wordml" xmlns:w16se="http://schemas.microsoft.com/office/word/2015/wordml/symex" xmlns:wpg="http://schemas.microsoft.com/office/word/2010/wordprocessingGroup" xmlns:wpi="http://schemas.microsoft.com/office/word/2010/wordprocessingInk" xmlns:wne="http://schemas.microsoft.com/office/word/2006/wordml" xmlns:wps="http://schemas.microsoft.com/office/word/2010/wordprocessingShape" mc:Ignorable="w14 w15 w16se wp14">
+  <w:abstractNum w:abstractNumId="0" w15:restartNumberingAfterBreak="0">
     <w:nsid w:val="0AD670A5"/>
     <w:multiLevelType w:val="hybridMultilevel"/>
     <w:tmpl w:val="9514908C"/>
@@ -2936,7 +2923,7 @@
       </w:pPr>
     </w:lvl>
   </w:abstractNum>
-  <w:abstractNum w:abstractNumId="1">
+  <w:abstractNum w:abstractNumId="1" w15:restartNumberingAfterBreak="0">
     <w:nsid w:val="18791F34"/>
     <w:multiLevelType w:val="hybridMultilevel"/>
     <w:tmpl w:val="914A3260"/>
@@ -3022,7 +3009,7 @@
       </w:pPr>
     </w:lvl>
   </w:abstractNum>
-  <w:abstractNum w:abstractNumId="2">
+  <w:abstractNum w:abstractNumId="2" w15:restartNumberingAfterBreak="0">
     <w:nsid w:val="1A8C1CDB"/>
     <w:multiLevelType w:val="hybridMultilevel"/>
     <w:tmpl w:val="D3503AC0"/>
@@ -3112,7 +3099,7 @@
       </w:pPr>
     </w:lvl>
   </w:abstractNum>
-  <w:abstractNum w:abstractNumId="3">
+  <w:abstractNum w:abstractNumId="3" w15:restartNumberingAfterBreak="0">
     <w:nsid w:val="2160273C"/>
     <w:multiLevelType w:val="hybridMultilevel"/>
     <w:tmpl w:val="4732AD04"/>
@@ -3201,7 +3188,7 @@
       </w:pPr>
     </w:lvl>
   </w:abstractNum>
-  <w:abstractNum w:abstractNumId="4">
+  <w:abstractNum w:abstractNumId="4" w15:restartNumberingAfterBreak="0">
     <w:nsid w:val="27F10A30"/>
     <w:multiLevelType w:val="multilevel"/>
     <w:tmpl w:val="A7ACFF36"/>
@@ -3342,7 +3329,7 @@
       </w:rPr>
     </w:lvl>
   </w:abstractNum>
-  <w:abstractNum w:abstractNumId="5">
+  <w:abstractNum w:abstractNumId="5" w15:restartNumberingAfterBreak="0">
     <w:nsid w:val="2831194F"/>
     <w:multiLevelType w:val="hybridMultilevel"/>
     <w:tmpl w:val="46A47A2E"/>
@@ -3455,7 +3442,7 @@
       </w:rPr>
     </w:lvl>
   </w:abstractNum>
-  <w:abstractNum w:abstractNumId="6">
+  <w:abstractNum w:abstractNumId="6" w15:restartNumberingAfterBreak="0">
     <w:nsid w:val="2B837385"/>
     <w:multiLevelType w:val="hybridMultilevel"/>
     <w:tmpl w:val="1030653E"/>
@@ -3544,7 +3531,7 @@
       </w:pPr>
     </w:lvl>
   </w:abstractNum>
-  <w:abstractNum w:abstractNumId="7">
+  <w:abstractNum w:abstractNumId="7" w15:restartNumberingAfterBreak="0">
     <w:nsid w:val="30432BC8"/>
     <w:multiLevelType w:val="hybridMultilevel"/>
     <w:tmpl w:val="519EA3E8"/>
@@ -3633,7 +3620,7 @@
       </w:pPr>
     </w:lvl>
   </w:abstractNum>
-  <w:abstractNum w:abstractNumId="8">
+  <w:abstractNum w:abstractNumId="8" w15:restartNumberingAfterBreak="0">
     <w:nsid w:val="32953B4F"/>
     <w:multiLevelType w:val="hybridMultilevel"/>
     <w:tmpl w:val="449A5008"/>
@@ -3722,7 +3709,7 @@
       </w:pPr>
     </w:lvl>
   </w:abstractNum>
-  <w:abstractNum w:abstractNumId="9">
+  <w:abstractNum w:abstractNumId="9" w15:restartNumberingAfterBreak="0">
     <w:nsid w:val="3B851B8D"/>
     <w:multiLevelType w:val="hybridMultilevel"/>
     <w:tmpl w:val="1030653E"/>
@@ -3811,13 +3798,14 @@
       </w:pPr>
     </w:lvl>
   </w:abstractNum>
-  <w:abstractNum w:abstractNumId="10">
+  <w:abstractNum w:abstractNumId="10" w15:restartNumberingAfterBreak="0">
     <w:nsid w:val="416B6502"/>
     <w:multiLevelType w:val="hybridMultilevel"/>
     <w:tmpl w:val="B64E51AC"/>
     <w:lvl w:ilvl="0" w:tplc="04090017">
       <w:start w:val="1"/>
       <w:numFmt w:val="lowerLetter"/>
+      <w:pStyle w:val="ListParagraph"/>
       <w:lvlText w:val="%1)"/>
       <w:lvlJc w:val="left"/>
       <w:pPr>
@@ -3897,7 +3885,7 @@
       </w:pPr>
     </w:lvl>
   </w:abstractNum>
-  <w:abstractNum w:abstractNumId="11">
+  <w:abstractNum w:abstractNumId="11" w15:restartNumberingAfterBreak="0">
     <w:nsid w:val="4700180F"/>
     <w:multiLevelType w:val="hybridMultilevel"/>
     <w:tmpl w:val="7AFC70F8"/>
@@ -4010,7 +3998,7 @@
       </w:rPr>
     </w:lvl>
   </w:abstractNum>
-  <w:abstractNum w:abstractNumId="12">
+  <w:abstractNum w:abstractNumId="12" w15:restartNumberingAfterBreak="0">
     <w:nsid w:val="5A1C3B9E"/>
     <w:multiLevelType w:val="multilevel"/>
     <w:tmpl w:val="0409001D"/>
@@ -4096,7 +4084,7 @@
       </w:pPr>
     </w:lvl>
   </w:abstractNum>
-  <w:abstractNum w:abstractNumId="13">
+  <w:abstractNum w:abstractNumId="13" w15:restartNumberingAfterBreak="0">
     <w:nsid w:val="5FA1737A"/>
     <w:multiLevelType w:val="hybridMultilevel"/>
     <w:tmpl w:val="55E6BDBC"/>
@@ -4182,7 +4170,7 @@
       </w:pPr>
     </w:lvl>
   </w:abstractNum>
-  <w:abstractNum w:abstractNumId="14">
+  <w:abstractNum w:abstractNumId="14" w15:restartNumberingAfterBreak="0">
     <w:nsid w:val="6F9B5616"/>
     <w:multiLevelType w:val="hybridMultilevel"/>
     <w:tmpl w:val="B242FF08"/>
@@ -4268,7 +4256,7 @@
       </w:pPr>
     </w:lvl>
   </w:abstractNum>
-  <w:abstractNum w:abstractNumId="15">
+  <w:abstractNum w:abstractNumId="15" w15:restartNumberingAfterBreak="0">
     <w:nsid w:val="73222540"/>
     <w:multiLevelType w:val="hybridMultilevel"/>
     <w:tmpl w:val="1030653E"/>
@@ -4357,7 +4345,7 @@
       </w:pPr>
     </w:lvl>
   </w:abstractNum>
-  <w:abstractNum w:abstractNumId="16">
+  <w:abstractNum w:abstractNumId="16" w15:restartNumberingAfterBreak="0">
     <w:nsid w:val="77A66004"/>
     <w:multiLevelType w:val="hybridMultilevel"/>
     <w:tmpl w:val="1030653E"/>
@@ -4446,7 +4434,7 @@
       </w:pPr>
     </w:lvl>
   </w:abstractNum>
-  <w:abstractNum w:abstractNumId="17">
+  <w:abstractNum w:abstractNumId="17" w15:restartNumberingAfterBreak="0">
     <w:nsid w:val="7DC30899"/>
     <w:multiLevelType w:val="hybridMultilevel"/>
     <w:tmpl w:val="20D4B920"/>
@@ -4535,7 +4523,7 @@
       </w:pPr>
     </w:lvl>
   </w:abstractNum>
-  <w:abstractNum w:abstractNumId="18">
+  <w:abstractNum w:abstractNumId="18" w15:restartNumberingAfterBreak="0">
     <w:nsid w:val="7E0F535B"/>
     <w:multiLevelType w:val="hybridMultilevel"/>
     <w:tmpl w:val="313892A4"/>
@@ -4736,7 +4724,7 @@
 </file>
 
 <file path=word/styles.xml><?xml version="1.0" encoding="utf-8"?>
-<w:styles xmlns:r="http://schemas.openxmlformats.org/officeDocument/2006/relationships" xmlns:w="http://schemas.openxmlformats.org/wordprocessingml/2006/main">
+<w:styles xmlns:mc="http://schemas.openxmlformats.org/markup-compatibility/2006" xmlns:r="http://schemas.openxmlformats.org/officeDocument/2006/relationships" xmlns:w="http://schemas.openxmlformats.org/wordprocessingml/2006/main" xmlns:w14="http://schemas.microsoft.com/office/word/2010/wordml" xmlns:w15="http://schemas.microsoft.com/office/word/2012/wordml" xmlns:w16se="http://schemas.microsoft.com/office/word/2015/wordml/symex" mc:Ignorable="w14 w15 w16se">
   <w:docDefaults>
     <w:rPrDefault>
       <w:rPr>
@@ -4752,144 +4740,378 @@
       </w:pPr>
     </w:pPrDefault>
   </w:docDefaults>
-  <w:latentStyles w:defLockedState="0" w:defUIPriority="99" w:defSemiHidden="1" w:defUnhideWhenUsed="1" w:defQFormat="0" w:count="267">
-    <w:lsdException w:name="Normal" w:semiHidden="0" w:uiPriority="0" w:unhideWhenUsed="0" w:qFormat="1"/>
-    <w:lsdException w:name="heading 1" w:semiHidden="0" w:uiPriority="9" w:unhideWhenUsed="0" w:qFormat="1"/>
-    <w:lsdException w:name="heading 2" w:uiPriority="9" w:qFormat="1"/>
-    <w:lsdException w:name="heading 3" w:uiPriority="9" w:qFormat="1"/>
-    <w:lsdException w:name="heading 4" w:uiPriority="9" w:qFormat="1"/>
-    <w:lsdException w:name="heading 5" w:uiPriority="9" w:qFormat="1"/>
-    <w:lsdException w:name="heading 6" w:uiPriority="9" w:qFormat="1"/>
-    <w:lsdException w:name="heading 7" w:uiPriority="9" w:qFormat="1"/>
-    <w:lsdException w:name="heading 8" w:uiPriority="9" w:qFormat="1"/>
-    <w:lsdException w:name="heading 9" w:uiPriority="9" w:qFormat="1"/>
-    <w:lsdException w:name="toc 1" w:uiPriority="39"/>
-    <w:lsdException w:name="toc 2" w:uiPriority="39"/>
-    <w:lsdException w:name="toc 3" w:uiPriority="39"/>
-    <w:lsdException w:name="toc 4" w:uiPriority="39"/>
-    <w:lsdException w:name="toc 5" w:uiPriority="39"/>
-    <w:lsdException w:name="toc 6" w:uiPriority="39"/>
-    <w:lsdException w:name="toc 7" w:uiPriority="39"/>
-    <w:lsdException w:name="toc 8" w:uiPriority="39"/>
-    <w:lsdException w:name="toc 9" w:uiPriority="39"/>
-    <w:lsdException w:name="caption" w:uiPriority="35" w:qFormat="1"/>
-    <w:lsdException w:name="Title" w:semiHidden="0" w:uiPriority="10" w:unhideWhenUsed="0" w:qFormat="1"/>
-    <w:lsdException w:name="Default Paragraph Font" w:uiPriority="1"/>
-    <w:lsdException w:name="Subtitle" w:semiHidden="0" w:uiPriority="11" w:unhideWhenUsed="0" w:qFormat="1"/>
-    <w:lsdException w:name="Strong" w:semiHidden="0" w:uiPriority="22" w:unhideWhenUsed="0" w:qFormat="1"/>
-    <w:lsdException w:name="Emphasis" w:semiHidden="0" w:uiPriority="20" w:unhideWhenUsed="0" w:qFormat="1"/>
-    <w:lsdException w:name="Table Grid" w:semiHidden="0" w:uiPriority="59" w:unhideWhenUsed="0"/>
-    <w:lsdException w:name="Placeholder Text" w:unhideWhenUsed="0"/>
-    <w:lsdException w:name="No Spacing" w:semiHidden="0" w:uiPriority="1" w:unhideWhenUsed="0" w:qFormat="1"/>
-    <w:lsdException w:name="Light Shading" w:semiHidden="0" w:uiPriority="60" w:unhideWhenUsed="0"/>
-    <w:lsdException w:name="Light List" w:semiHidden="0" w:uiPriority="61" w:unhideWhenUsed="0"/>
-    <w:lsdException w:name="Light Grid" w:semiHidden="0" w:uiPriority="62" w:unhideWhenUsed="0"/>
-    <w:lsdException w:name="Medium Shading 1" w:semiHidden="0" w:uiPriority="63" w:unhideWhenUsed="0"/>
-    <w:lsdException w:name="Medium Shading 2" w:semiHidden="0" w:uiPriority="64" w:unhideWhenUsed="0"/>
-    <w:lsdException w:name="Medium List 1" w:semiHidden="0" w:uiPriority="65" w:unhideWhenUsed="0"/>
-    <w:lsdException w:name="Medium List 2" w:semiHidden="0" w:uiPriority="66" w:unhideWhenUsed="0"/>
-    <w:lsdException w:name="Medium Grid 1" w:semiHidden="0" w:uiPriority="67" w:unhideWhenUsed="0"/>
-    <w:lsdException w:name="Medium Grid 2" w:semiHidden="0" w:uiPriority="68" w:unhideWhenUsed="0"/>
-    <w:lsdException w:name="Medium Grid 3" w:semiHidden="0" w:uiPriority="69" w:unhideWhenUsed="0"/>
-    <w:lsdException w:name="Dark List" w:semiHidden="0" w:uiPriority="70" w:unhideWhenUsed="0"/>
-    <w:lsdException w:name="Colorful Shading" w:semiHidden="0" w:uiPriority="71" w:unhideWhenUsed="0"/>
-    <w:lsdException w:name="Colorful List" w:semiHidden="0" w:uiPriority="72" w:unhideWhenUsed="0"/>
-    <w:lsdException w:name="Colorful Grid" w:semiHidden="0" w:uiPriority="73" w:unhideWhenUsed="0"/>
-    <w:lsdException w:name="Light Shading Accent 1" w:semiHidden="0" w:uiPriority="60" w:unhideWhenUsed="0"/>
-    <w:lsdException w:name="Light List Accent 1" w:semiHidden="0" w:uiPriority="61" w:unhideWhenUsed="0"/>
-    <w:lsdException w:name="Light Grid Accent 1" w:semiHidden="0" w:uiPriority="62" w:unhideWhenUsed="0"/>
-    <w:lsdException w:name="Medium Shading 1 Accent 1" w:semiHidden="0" w:uiPriority="63" w:unhideWhenUsed="0"/>
-    <w:lsdException w:name="Medium Shading 2 Accent 1" w:semiHidden="0" w:uiPriority="64" w:unhideWhenUsed="0"/>
-    <w:lsdException w:name="Medium List 1 Accent 1" w:semiHidden="0" w:uiPriority="65" w:unhideWhenUsed="0"/>
-    <w:lsdException w:name="Revision" w:unhideWhenUsed="0"/>
-    <w:lsdException w:name="List Paragraph" w:semiHidden="0" w:uiPriority="34" w:unhideWhenUsed="0" w:qFormat="1"/>
-    <w:lsdException w:name="Quote" w:semiHidden="0" w:uiPriority="29" w:unhideWhenUsed="0" w:qFormat="1"/>
-    <w:lsdException w:name="Intense Quote" w:semiHidden="0" w:uiPriority="30" w:unhideWhenUsed="0" w:qFormat="1"/>
-    <w:lsdException w:name="Medium List 2 Accent 1" w:semiHidden="0" w:uiPriority="66" w:unhideWhenUsed="0"/>
-    <w:lsdException w:name="Medium Grid 1 Accent 1" w:semiHidden="0" w:uiPriority="67" w:unhideWhenUsed="0"/>
-    <w:lsdException w:name="Medium Grid 2 Accent 1" w:semiHidden="0" w:uiPriority="68" w:unhideWhenUsed="0"/>
-    <w:lsdException w:name="Medium Grid 3 Accent 1" w:semiHidden="0" w:uiPriority="69" w:unhideWhenUsed="0"/>
-    <w:lsdException w:name="Dark List Accent 1" w:semiHidden="0" w:uiPriority="70" w:unhideWhenUsed="0"/>
-    <w:lsdException w:name="Colorful Shading Accent 1" w:semiHidden="0" w:uiPriority="71" w:unhideWhenUsed="0"/>
-    <w:lsdException w:name="Colorful List Accent 1" w:semiHidden="0" w:uiPriority="72" w:unhideWhenUsed="0"/>
-    <w:lsdException w:name="Colorful Grid Accent 1" w:semiHidden="0" w:uiPriority="73" w:unhideWhenUsed="0"/>
-    <w:lsdException w:name="Light Shading Accent 2" w:semiHidden="0" w:uiPriority="60" w:unhideWhenUsed="0"/>
-    <w:lsdException w:name="Light List Accent 2" w:semiHidden="0" w:uiPriority="61" w:unhideWhenUsed="0"/>
-    <w:lsdException w:name="Light Grid Accent 2" w:semiHidden="0" w:uiPriority="62" w:unhideWhenUsed="0"/>
-    <w:lsdException w:name="Medium Shading 1 Accent 2" w:semiHidden="0" w:uiPriority="63" w:unhideWhenUsed="0"/>
-    <w:lsdException w:name="Medium Shading 2 Accent 2" w:semiHidden="0" w:uiPriority="64" w:unhideWhenUsed="0"/>
-    <w:lsdException w:name="Medium List 1 Accent 2" w:semiHidden="0" w:uiPriority="65" w:unhideWhenUsed="0"/>
-    <w:lsdException w:name="Medium List 2 Accent 2" w:semiHidden="0" w:uiPriority="66" w:unhideWhenUsed="0"/>
-    <w:lsdException w:name="Medium Grid 1 Accent 2" w:semiHidden="0" w:uiPriority="67" w:unhideWhenUsed="0"/>
-    <w:lsdException w:name="Medium Grid 2 Accent 2" w:semiHidden="0" w:uiPriority="68" w:unhideWhenUsed="0"/>
-    <w:lsdException w:name="Medium Grid 3 Accent 2" w:semiHidden="0" w:uiPriority="69" w:unhideWhenUsed="0"/>
-    <w:lsdException w:name="Dark List Accent 2" w:semiHidden="0" w:uiPriority="70" w:unhideWhenUsed="0"/>
-    <w:lsdException w:name="Colorful Shading Accent 2" w:semiHidden="0" w:uiPriority="71" w:unhideWhenUsed="0"/>
-    <w:lsdException w:name="Colorful List Accent 2" w:semiHidden="0" w:uiPriority="72" w:unhideWhenUsed="0"/>
-    <w:lsdException w:name="Colorful Grid Accent 2" w:semiHidden="0" w:uiPriority="73" w:unhideWhenUsed="0"/>
-    <w:lsdException w:name="Light Shading Accent 3" w:semiHidden="0" w:uiPriority="60" w:unhideWhenUsed="0"/>
-    <w:lsdException w:name="Light List Accent 3" w:semiHidden="0" w:uiPriority="61" w:unhideWhenUsed="0"/>
-    <w:lsdException w:name="Light Grid Accent 3" w:semiHidden="0" w:uiPriority="62" w:unhideWhenUsed="0"/>
-    <w:lsdException w:name="Medium Shading 1 Accent 3" w:semiHidden="0" w:uiPriority="63" w:unhideWhenUsed="0"/>
-    <w:lsdException w:name="Medium Shading 2 Accent 3" w:semiHidden="0" w:uiPriority="64" w:unhideWhenUsed="0"/>
-    <w:lsdException w:name="Medium List 1 Accent 3" w:semiHidden="0" w:uiPriority="65" w:unhideWhenUsed="0"/>
-    <w:lsdException w:name="Medium List 2 Accent 3" w:semiHidden="0" w:uiPriority="66" w:unhideWhenUsed="0"/>
-    <w:lsdException w:name="Medium Grid 1 Accent 3" w:semiHidden="0" w:uiPriority="67" w:unhideWhenUsed="0"/>
-    <w:lsdException w:name="Medium Grid 2 Accent 3" w:semiHidden="0" w:uiPriority="68" w:unhideWhenUsed="0"/>
-    <w:lsdException w:name="Medium Grid 3 Accent 3" w:semiHidden="0" w:uiPriority="69" w:unhideWhenUsed="0"/>
-    <w:lsdException w:name="Dark List Accent 3" w:semiHidden="0" w:uiPriority="70" w:unhideWhenUsed="0"/>
-    <w:lsdException w:name="Colorful Shading Accent 3" w:semiHidden="0" w:uiPriority="71" w:unhideWhenUsed="0"/>
-    <w:lsdException w:name="Colorful List Accent 3" w:semiHidden="0" w:uiPriority="72" w:unhideWhenUsed="0"/>
-    <w:lsdException w:name="Colorful Grid Accent 3" w:semiHidden="0" w:uiPriority="73" w:unhideWhenUsed="0"/>
-    <w:lsdException w:name="Light Shading Accent 4" w:semiHidden="0" w:uiPriority="60" w:unhideWhenUsed="0"/>
-    <w:lsdException w:name="Light List Accent 4" w:semiHidden="0" w:uiPriority="61" w:unhideWhenUsed="0"/>
-    <w:lsdException w:name="Light Grid Accent 4" w:semiHidden="0" w:uiPriority="62" w:unhideWhenUsed="0"/>
-    <w:lsdException w:name="Medium Shading 1 Accent 4" w:semiHidden="0" w:uiPriority="63" w:unhideWhenUsed="0"/>
-    <w:lsdException w:name="Medium Shading 2 Accent 4" w:semiHidden="0" w:uiPriority="64" w:unhideWhenUsed="0"/>
-    <w:lsdException w:name="Medium List 1 Accent 4" w:semiHidden="0" w:uiPriority="65" w:unhideWhenUsed="0"/>
-    <w:lsdException w:name="Medium List 2 Accent 4" w:semiHidden="0" w:uiPriority="66" w:unhideWhenUsed="0"/>
-    <w:lsdException w:name="Medium Grid 1 Accent 4" w:semiHidden="0" w:uiPriority="67" w:unhideWhenUsed="0"/>
-    <w:lsdException w:name="Medium Grid 2 Accent 4" w:semiHidden="0" w:uiPriority="68" w:unhideWhenUsed="0"/>
-    <w:lsdException w:name="Medium Grid 3 Accent 4" w:semiHidden="0" w:uiPriority="69" w:unhideWhenUsed="0"/>
-    <w:lsdException w:name="Dark List Accent 4" w:semiHidden="0" w:uiPriority="70" w:unhideWhenUsed="0"/>
-    <w:lsdException w:name="Colorful Shading Accent 4" w:semiHidden="0" w:uiPriority="71" w:unhideWhenUsed="0"/>
-    <w:lsdException w:name="Colorful List Accent 4" w:semiHidden="0" w:uiPriority="72" w:unhideWhenUsed="0"/>
-    <w:lsdException w:name="Colorful Grid Accent 4" w:semiHidden="0" w:uiPriority="73" w:unhideWhenUsed="0"/>
-    <w:lsdException w:name="Light Shading Accent 5" w:semiHidden="0" w:uiPriority="60" w:unhideWhenUsed="0"/>
-    <w:lsdException w:name="Light List Accent 5" w:semiHidden="0" w:uiPriority="61" w:unhideWhenUsed="0"/>
-    <w:lsdException w:name="Light Grid Accent 5" w:semiHidden="0" w:uiPriority="62" w:unhideWhenUsed="0"/>
-    <w:lsdException w:name="Medium Shading 1 Accent 5" w:semiHidden="0" w:uiPriority="63" w:unhideWhenUsed="0"/>
-    <w:lsdException w:name="Medium Shading 2 Accent 5" w:semiHidden="0" w:uiPriority="64" w:unhideWhenUsed="0"/>
-    <w:lsdException w:name="Medium List 1 Accent 5" w:semiHidden="0" w:uiPriority="65" w:unhideWhenUsed="0"/>
-    <w:lsdException w:name="Medium List 2 Accent 5" w:semiHidden="0" w:uiPriority="66" w:unhideWhenUsed="0"/>
-    <w:lsdException w:name="Medium Grid 1 Accent 5" w:semiHidden="0" w:uiPriority="67" w:unhideWhenUsed="0"/>
-    <w:lsdException w:name="Medium Grid 2 Accent 5" w:semiHidden="0" w:uiPriority="68" w:unhideWhenUsed="0"/>
-    <w:lsdException w:name="Medium Grid 3 Accent 5" w:semiHidden="0" w:uiPriority="69" w:unhideWhenUsed="0"/>
-    <w:lsdException w:name="Dark List Accent 5" w:semiHidden="0" w:uiPriority="70" w:unhideWhenUsed="0"/>
-    <w:lsdException w:name="Colorful Shading Accent 5" w:semiHidden="0" w:uiPriority="71" w:unhideWhenUsed="0"/>
-    <w:lsdException w:name="Colorful List Accent 5" w:semiHidden="0" w:uiPriority="72" w:unhideWhenUsed="0"/>
-    <w:lsdException w:name="Colorful Grid Accent 5" w:semiHidden="0" w:uiPriority="73" w:unhideWhenUsed="0"/>
-    <w:lsdException w:name="Light Shading Accent 6" w:semiHidden="0" w:uiPriority="60" w:unhideWhenUsed="0"/>
-    <w:lsdException w:name="Light List Accent 6" w:semiHidden="0" w:uiPriority="61" w:unhideWhenUsed="0"/>
-    <w:lsdException w:name="Light Grid Accent 6" w:semiHidden="0" w:uiPriority="62" w:unhideWhenUsed="0"/>
-    <w:lsdException w:name="Medium Shading 1 Accent 6" w:semiHidden="0" w:uiPriority="63" w:unhideWhenUsed="0"/>
-    <w:lsdException w:name="Medium Shading 2 Accent 6" w:semiHidden="0" w:uiPriority="64" w:unhideWhenUsed="0"/>
-    <w:lsdException w:name="Medium List 1 Accent 6" w:semiHidden="0" w:uiPriority="65" w:unhideWhenUsed="0"/>
-    <w:lsdException w:name="Medium List 2 Accent 6" w:semiHidden="0" w:uiPriority="66" w:unhideWhenUsed="0"/>
-    <w:lsdException w:name="Medium Grid 1 Accent 6" w:semiHidden="0" w:uiPriority="67" w:unhideWhenUsed="0"/>
-    <w:lsdException w:name="Medium Grid 2 Accent 6" w:semiHidden="0" w:uiPriority="68" w:unhideWhenUsed="0"/>
-    <w:lsdException w:name="Medium Grid 3 Accent 6" w:semiHidden="0" w:uiPriority="69" w:unhideWhenUsed="0"/>
-    <w:lsdException w:name="Dark List Accent 6" w:semiHidden="0" w:uiPriority="70" w:unhideWhenUsed="0"/>
-    <w:lsdException w:name="Colorful Shading Accent 6" w:semiHidden="0" w:uiPriority="71" w:unhideWhenUsed="0"/>
-    <w:lsdException w:name="Colorful List Accent 6" w:semiHidden="0" w:uiPriority="72" w:unhideWhenUsed="0"/>
-    <w:lsdException w:name="Colorful Grid Accent 6" w:semiHidden="0" w:uiPriority="73" w:unhideWhenUsed="0"/>
-    <w:lsdException w:name="Subtle Emphasis" w:semiHidden="0" w:uiPriority="19" w:unhideWhenUsed="0" w:qFormat="1"/>
-    <w:lsdException w:name="Intense Emphasis" w:semiHidden="0" w:uiPriority="21" w:unhideWhenUsed="0" w:qFormat="1"/>
-    <w:lsdException w:name="Subtle Reference" w:semiHidden="0" w:uiPriority="31" w:unhideWhenUsed="0" w:qFormat="1"/>
-    <w:lsdException w:name="Intense Reference" w:semiHidden="0" w:uiPriority="32" w:unhideWhenUsed="0" w:qFormat="1"/>
-    <w:lsdException w:name="Book Title" w:semiHidden="0" w:uiPriority="33" w:unhideWhenUsed="0" w:qFormat="1"/>
-    <w:lsdException w:name="Bibliography" w:uiPriority="37"/>
-    <w:lsdException w:name="TOC Heading" w:uiPriority="39" w:qFormat="1"/>
+  <w:latentStyles w:defLockedState="0" w:defUIPriority="99" w:defSemiHidden="0" w:defUnhideWhenUsed="0" w:defQFormat="0" w:count="371">
+    <w:lsdException w:name="Normal" w:uiPriority="0" w:qFormat="1"/>
+    <w:lsdException w:name="heading 1" w:uiPriority="9" w:qFormat="1"/>
+    <w:lsdException w:name="heading 2" w:semiHidden="1" w:uiPriority="9" w:unhideWhenUsed="1" w:qFormat="1"/>
+    <w:lsdException w:name="heading 3" w:semiHidden="1" w:uiPriority="9" w:unhideWhenUsed="1" w:qFormat="1"/>
+    <w:lsdException w:name="heading 4" w:semiHidden="1" w:uiPriority="9" w:unhideWhenUsed="1" w:qFormat="1"/>
+    <w:lsdException w:name="heading 5" w:semiHidden="1" w:uiPriority="9" w:unhideWhenUsed="1" w:qFormat="1"/>
+    <w:lsdException w:name="heading 6" w:semiHidden="1" w:uiPriority="9" w:unhideWhenUsed="1" w:qFormat="1"/>
+    <w:lsdException w:name="heading 7" w:semiHidden="1" w:uiPriority="9" w:unhideWhenUsed="1" w:qFormat="1"/>
+    <w:lsdException w:name="heading 8" w:semiHidden="1" w:uiPriority="9" w:unhideWhenUsed="1" w:qFormat="1"/>
+    <w:lsdException w:name="heading 9" w:semiHidden="1" w:uiPriority="9" w:unhideWhenUsed="1" w:qFormat="1"/>
+    <w:lsdException w:name="index 1" w:semiHidden="1" w:unhideWhenUsed="1"/>
+    <w:lsdException w:name="index 2" w:semiHidden="1" w:unhideWhenUsed="1"/>
+    <w:lsdException w:name="index 3" w:semiHidden="1" w:unhideWhenUsed="1"/>
+    <w:lsdException w:name="index 4" w:semiHidden="1" w:unhideWhenUsed="1"/>
+    <w:lsdException w:name="index 5" w:semiHidden="1" w:unhideWhenUsed="1"/>
+    <w:lsdException w:name="index 6" w:semiHidden="1" w:unhideWhenUsed="1"/>
+    <w:lsdException w:name="index 7" w:semiHidden="1" w:unhideWhenUsed="1"/>
+    <w:lsdException w:name="index 8" w:semiHidden="1" w:unhideWhenUsed="1"/>
+    <w:lsdException w:name="index 9" w:semiHidden="1" w:unhideWhenUsed="1"/>
+    <w:lsdException w:name="toc 1" w:semiHidden="1" w:uiPriority="39" w:unhideWhenUsed="1"/>
+    <w:lsdException w:name="toc 2" w:semiHidden="1" w:uiPriority="39" w:unhideWhenUsed="1"/>
+    <w:lsdException w:name="toc 3" w:semiHidden="1" w:uiPriority="39" w:unhideWhenUsed="1"/>
+    <w:lsdException w:name="toc 4" w:semiHidden="1" w:uiPriority="39" w:unhideWhenUsed="1"/>
+    <w:lsdException w:name="toc 5" w:semiHidden="1" w:uiPriority="39" w:unhideWhenUsed="1"/>
+    <w:lsdException w:name="toc 6" w:semiHidden="1" w:uiPriority="39" w:unhideWhenUsed="1"/>
+    <w:lsdException w:name="toc 7" w:semiHidden="1" w:uiPriority="39" w:unhideWhenUsed="1"/>
+    <w:lsdException w:name="toc 8" w:semiHidden="1" w:uiPriority="39" w:unhideWhenUsed="1"/>
+    <w:lsdException w:name="toc 9" w:semiHidden="1" w:uiPriority="39" w:unhideWhenUsed="1"/>
+    <w:lsdException w:name="Normal Indent" w:semiHidden="1" w:unhideWhenUsed="1"/>
+    <w:lsdException w:name="footnote text" w:semiHidden="1" w:unhideWhenUsed="1"/>
+    <w:lsdException w:name="annotation text" w:semiHidden="1" w:unhideWhenUsed="1"/>
+    <w:lsdException w:name="header" w:semiHidden="1" w:unhideWhenUsed="1"/>
+    <w:lsdException w:name="footer" w:semiHidden="1" w:unhideWhenUsed="1"/>
+    <w:lsdException w:name="index heading" w:semiHidden="1" w:unhideWhenUsed="1"/>
+    <w:lsdException w:name="caption" w:semiHidden="1" w:uiPriority="35" w:unhideWhenUsed="1" w:qFormat="1"/>
+    <w:lsdException w:name="table of figures" w:semiHidden="1" w:unhideWhenUsed="1"/>
+    <w:lsdException w:name="envelope address" w:semiHidden="1" w:unhideWhenUsed="1"/>
+    <w:lsdException w:name="envelope return" w:semiHidden="1" w:unhideWhenUsed="1"/>
+    <w:lsdException w:name="footnote reference" w:semiHidden="1" w:unhideWhenUsed="1"/>
+    <w:lsdException w:name="annotation reference" w:semiHidden="1" w:unhideWhenUsed="1"/>
+    <w:lsdException w:name="line number" w:semiHidden="1" w:unhideWhenUsed="1"/>
+    <w:lsdException w:name="page number" w:semiHidden="1" w:unhideWhenUsed="1"/>
+    <w:lsdException w:name="endnote reference" w:semiHidden="1" w:unhideWhenUsed="1"/>
+    <w:lsdException w:name="endnote text" w:semiHidden="1" w:unhideWhenUsed="1"/>
+    <w:lsdException w:name="table of authorities" w:semiHidden="1" w:unhideWhenUsed="1"/>
+    <w:lsdException w:name="macro" w:semiHidden="1" w:unhideWhenUsed="1"/>
+    <w:lsdException w:name="toa heading" w:semiHidden="1" w:unhideWhenUsed="1"/>
+    <w:lsdException w:name="List" w:semiHidden="1" w:unhideWhenUsed="1"/>
+    <w:lsdException w:name="List Bullet" w:semiHidden="1" w:unhideWhenUsed="1"/>
+    <w:lsdException w:name="List Number" w:semiHidden="1" w:unhideWhenUsed="1"/>
+    <w:lsdException w:name="List 2" w:semiHidden="1" w:unhideWhenUsed="1"/>
+    <w:lsdException w:name="List 3" w:semiHidden="1" w:unhideWhenUsed="1"/>
+    <w:lsdException w:name="List 4" w:semiHidden="1" w:unhideWhenUsed="1"/>
+    <w:lsdException w:name="List 5" w:semiHidden="1" w:unhideWhenUsed="1"/>
+    <w:lsdException w:name="List Bullet 2" w:semiHidden="1" w:unhideWhenUsed="1"/>
+    <w:lsdException w:name="List Bullet 3" w:semiHidden="1" w:unhideWhenUsed="1"/>
+    <w:lsdException w:name="List Bullet 4" w:semiHidden="1" w:unhideWhenUsed="1"/>
+    <w:lsdException w:name="List Bullet 5" w:semiHidden="1" w:unhideWhenUsed="1"/>
+    <w:lsdException w:name="List Number 2" w:semiHidden="1" w:unhideWhenUsed="1"/>
+    <w:lsdException w:name="List Number 3" w:semiHidden="1" w:unhideWhenUsed="1"/>
+    <w:lsdException w:name="List Number 4" w:semiHidden="1" w:unhideWhenUsed="1"/>
+    <w:lsdException w:name="List Number 5" w:semiHidden="1" w:unhideWhenUsed="1"/>
+    <w:lsdException w:name="Title" w:uiPriority="10" w:qFormat="1"/>
+    <w:lsdException w:name="Closing" w:semiHidden="1" w:unhideWhenUsed="1"/>
+    <w:lsdException w:name="Signature" w:semiHidden="1" w:unhideWhenUsed="1"/>
+    <w:lsdException w:name="Default Paragraph Font" w:semiHidden="1" w:uiPriority="1" w:unhideWhenUsed="1"/>
+    <w:lsdException w:name="Body Text" w:semiHidden="1" w:unhideWhenUsed="1"/>
+    <w:lsdException w:name="Body Text Indent" w:semiHidden="1" w:unhideWhenUsed="1"/>
+    <w:lsdException w:name="List Continue" w:semiHidden="1" w:unhideWhenUsed="1"/>
+    <w:lsdException w:name="List Continue 2" w:semiHidden="1" w:unhideWhenUsed="1"/>
+    <w:lsdException w:name="List Continue 3" w:semiHidden="1" w:unhideWhenUsed="1"/>
+    <w:lsdException w:name="List Continue 4" w:semiHidden="1" w:unhideWhenUsed="1"/>
+    <w:lsdException w:name="List Continue 5" w:semiHidden="1" w:unhideWhenUsed="1"/>
+    <w:lsdException w:name="Message Header" w:semiHidden="1" w:unhideWhenUsed="1"/>
+    <w:lsdException w:name="Subtitle" w:uiPriority="11" w:qFormat="1"/>
+    <w:lsdException w:name="Salutation" w:semiHidden="1" w:unhideWhenUsed="1"/>
+    <w:lsdException w:name="Date" w:semiHidden="1" w:unhideWhenUsed="1"/>
+    <w:lsdException w:name="Body Text First Indent" w:semiHidden="1" w:unhideWhenUsed="1"/>
+    <w:lsdException w:name="Body Text First Indent 2" w:semiHidden="1" w:unhideWhenUsed="1"/>
+    <w:lsdException w:name="Note Heading" w:semiHidden="1" w:unhideWhenUsed="1"/>
+    <w:lsdException w:name="Body Text 2" w:semiHidden="1" w:unhideWhenUsed="1"/>
+    <w:lsdException w:name="Body Text 3" w:semiHidden="1" w:unhideWhenUsed="1"/>
+    <w:lsdException w:name="Body Text Indent 2" w:semiHidden="1" w:unhideWhenUsed="1"/>
+    <w:lsdException w:name="Body Text Indent 3" w:semiHidden="1" w:unhideWhenUsed="1"/>
+    <w:lsdException w:name="Block Text" w:semiHidden="1" w:unhideWhenUsed="1"/>
+    <w:lsdException w:name="Hyperlink" w:semiHidden="1" w:unhideWhenUsed="1"/>
+    <w:lsdException w:name="FollowedHyperlink" w:semiHidden="1" w:unhideWhenUsed="1"/>
+    <w:lsdException w:name="Strong" w:uiPriority="22" w:qFormat="1"/>
+    <w:lsdException w:name="Emphasis" w:uiPriority="20" w:qFormat="1"/>
+    <w:lsdException w:name="Document Map" w:semiHidden="1" w:unhideWhenUsed="1"/>
+    <w:lsdException w:name="Plain Text" w:semiHidden="1" w:unhideWhenUsed="1"/>
+    <w:lsdException w:name="E-mail Signature" w:semiHidden="1" w:unhideWhenUsed="1"/>
+    <w:lsdException w:name="HTML Top of Form" w:semiHidden="1" w:unhideWhenUsed="1"/>
+    <w:lsdException w:name="HTML Bottom of Form" w:semiHidden="1" w:unhideWhenUsed="1"/>
+    <w:lsdException w:name="Normal (Web)" w:semiHidden="1" w:unhideWhenUsed="1"/>
+    <w:lsdException w:name="HTML Acronym" w:semiHidden="1" w:unhideWhenUsed="1"/>
+    <w:lsdException w:name="HTML Address" w:semiHidden="1" w:unhideWhenUsed="1"/>
+    <w:lsdException w:name="HTML Cite" w:semiHidden="1" w:unhideWhenUsed="1"/>
+    <w:lsdException w:name="HTML Code" w:semiHidden="1" w:unhideWhenUsed="1"/>
+    <w:lsdException w:name="HTML Definition" w:semiHidden="1" w:unhideWhenUsed="1"/>
+    <w:lsdException w:name="HTML Keyboard" w:semiHidden="1" w:unhideWhenUsed="1"/>
+    <w:lsdException w:name="HTML Preformatted" w:semiHidden="1" w:unhideWhenUsed="1"/>
+    <w:lsdException w:name="HTML Sample" w:semiHidden="1" w:unhideWhenUsed="1"/>
+    <w:lsdException w:name="HTML Typewriter" w:semiHidden="1" w:unhideWhenUsed="1"/>
+    <w:lsdException w:name="HTML Variable" w:semiHidden="1" w:unhideWhenUsed="1"/>
+    <w:lsdException w:name="Normal Table" w:semiHidden="1" w:unhideWhenUsed="1"/>
+    <w:lsdException w:name="annotation subject" w:semiHidden="1" w:unhideWhenUsed="1"/>
+    <w:lsdException w:name="No List" w:semiHidden="1" w:unhideWhenUsed="1"/>
+    <w:lsdException w:name="Outline List 1" w:semiHidden="1" w:unhideWhenUsed="1"/>
+    <w:lsdException w:name="Outline List 2" w:semiHidden="1" w:unhideWhenUsed="1"/>
+    <w:lsdException w:name="Outline List 3" w:semiHidden="1" w:unhideWhenUsed="1"/>
+    <w:lsdException w:name="Table Simple 1" w:semiHidden="1" w:unhideWhenUsed="1"/>
+    <w:lsdException w:name="Table Simple 2" w:semiHidden="1" w:unhideWhenUsed="1"/>
+    <w:lsdException w:name="Table Simple 3" w:semiHidden="1" w:unhideWhenUsed="1"/>
+    <w:lsdException w:name="Table Classic 1" w:semiHidden="1" w:unhideWhenUsed="1"/>
+    <w:lsdException w:name="Table Classic 2" w:semiHidden="1" w:unhideWhenUsed="1"/>
+    <w:lsdException w:name="Table Classic 3" w:semiHidden="1" w:unhideWhenUsed="1"/>
+    <w:lsdException w:name="Table Classic 4" w:semiHidden="1" w:unhideWhenUsed="1"/>
+    <w:lsdException w:name="Table Colorful 1" w:semiHidden="1" w:unhideWhenUsed="1"/>
+    <w:lsdException w:name="Table Colorful 2" w:semiHidden="1" w:unhideWhenUsed="1"/>
+    <w:lsdException w:name="Table Colorful 3" w:semiHidden="1" w:unhideWhenUsed="1"/>
+    <w:lsdException w:name="Table Columns 1" w:semiHidden="1" w:unhideWhenUsed="1"/>
+    <w:lsdException w:name="Table Columns 2" w:semiHidden="1" w:unhideWhenUsed="1"/>
+    <w:lsdException w:name="Table Columns 3" w:semiHidden="1" w:unhideWhenUsed="1"/>
+    <w:lsdException w:name="Table Columns 4" w:semiHidden="1" w:unhideWhenUsed="1"/>
+    <w:lsdException w:name="Table Columns 5" w:semiHidden="1" w:unhideWhenUsed="1"/>
+    <w:lsdException w:name="Table Grid 1" w:semiHidden="1" w:unhideWhenUsed="1"/>
+    <w:lsdException w:name="Table Grid 2" w:semiHidden="1" w:unhideWhenUsed="1"/>
+    <w:lsdException w:name="Table Grid 3" w:semiHidden="1" w:unhideWhenUsed="1"/>
+    <w:lsdException w:name="Table Grid 4" w:semiHidden="1" w:unhideWhenUsed="1"/>
+    <w:lsdException w:name="Table Grid 5" w:semiHidden="1" w:unhideWhenUsed="1"/>
+    <w:lsdException w:name="Table Grid 6" w:semiHidden="1" w:unhideWhenUsed="1"/>
+    <w:lsdException w:name="Table Grid 7" w:semiHidden="1" w:unhideWhenUsed="1"/>
+    <w:lsdException w:name="Table Grid 8" w:semiHidden="1" w:unhideWhenUsed="1"/>
+    <w:lsdException w:name="Table List 1" w:semiHidden="1" w:unhideWhenUsed="1"/>
+    <w:lsdException w:name="Table List 2" w:semiHidden="1" w:unhideWhenUsed="1"/>
+    <w:lsdException w:name="Table List 3" w:semiHidden="1" w:unhideWhenUsed="1"/>
+    <w:lsdException w:name="Table List 4" w:semiHidden="1" w:unhideWhenUsed="1"/>
+    <w:lsdException w:name="Table List 5" w:semiHidden="1" w:unhideWhenUsed="1"/>
+    <w:lsdException w:name="Table List 6" w:semiHidden="1" w:unhideWhenUsed="1"/>
+    <w:lsdException w:name="Table List 7" w:semiHidden="1" w:unhideWhenUsed="1"/>
+    <w:lsdException w:name="Table List 8" w:semiHidden="1" w:unhideWhenUsed="1"/>
+    <w:lsdException w:name="Table 3D effects 1" w:semiHidden="1" w:unhideWhenUsed="1"/>
+    <w:lsdException w:name="Table 3D effects 2" w:semiHidden="1" w:unhideWhenUsed="1"/>
+    <w:lsdException w:name="Table 3D effects 3" w:semiHidden="1" w:unhideWhenUsed="1"/>
+    <w:lsdException w:name="Table Contemporary" w:semiHidden="1" w:unhideWhenUsed="1"/>
+    <w:lsdException w:name="Table Elegant" w:semiHidden="1" w:unhideWhenUsed="1"/>
+    <w:lsdException w:name="Table Professional" w:semiHidden="1" w:unhideWhenUsed="1"/>
+    <w:lsdException w:name="Table Subtle 1" w:semiHidden="1" w:unhideWhenUsed="1"/>
+    <w:lsdException w:name="Table Subtle 2" w:semiHidden="1" w:unhideWhenUsed="1"/>
+    <w:lsdException w:name="Table Web 1" w:semiHidden="1" w:unhideWhenUsed="1"/>
+    <w:lsdException w:name="Table Web 2" w:semiHidden="1" w:unhideWhenUsed="1"/>
+    <w:lsdException w:name="Table Web 3" w:semiHidden="1" w:unhideWhenUsed="1"/>
+    <w:lsdException w:name="Balloon Text" w:semiHidden="1" w:unhideWhenUsed="1"/>
+    <w:lsdException w:name="Table Grid" w:uiPriority="59"/>
+    <w:lsdException w:name="Table Theme" w:semiHidden="1" w:unhideWhenUsed="1"/>
+    <w:lsdException w:name="Placeholder Text" w:semiHidden="1"/>
+    <w:lsdException w:name="No Spacing" w:uiPriority="1" w:qFormat="1"/>
+    <w:lsdException w:name="Light Shading" w:uiPriority="60"/>
+    <w:lsdException w:name="Light List" w:uiPriority="61"/>
+    <w:lsdException w:name="Light Grid" w:uiPriority="62"/>
+    <w:lsdException w:name="Medium Shading 1" w:uiPriority="63"/>
+    <w:lsdException w:name="Medium Shading 2" w:uiPriority="64"/>
+    <w:lsdException w:name="Medium List 1" w:uiPriority="65"/>
+    <w:lsdException w:name="Medium List 2" w:uiPriority="66"/>
+    <w:lsdException w:name="Medium Grid 1" w:uiPriority="67"/>
+    <w:lsdException w:name="Medium Grid 2" w:uiPriority="68"/>
+    <w:lsdException w:name="Medium Grid 3" w:uiPriority="69"/>
+    <w:lsdException w:name="Dark List" w:uiPriority="70"/>
+    <w:lsdException w:name="Colorful Shading" w:uiPriority="71"/>
+    <w:lsdException w:name="Colorful List" w:uiPriority="72"/>
+    <w:lsdException w:name="Colorful Grid" w:uiPriority="73"/>
+    <w:lsdException w:name="Light Shading Accent 1" w:uiPriority="60"/>
+    <w:lsdException w:name="Light List Accent 1" w:uiPriority="61"/>
+    <w:lsdException w:name="Light Grid Accent 1" w:uiPriority="62"/>
+    <w:lsdException w:name="Medium Shading 1 Accent 1" w:uiPriority="63"/>
+    <w:lsdException w:name="Medium Shading 2 Accent 1" w:uiPriority="64"/>
+    <w:lsdException w:name="Medium List 1 Accent 1" w:uiPriority="65"/>
+    <w:lsdException w:name="Revision" w:semiHidden="1"/>
+    <w:lsdException w:name="List Paragraph" w:uiPriority="34" w:qFormat="1"/>
+    <w:lsdException w:name="Quote" w:uiPriority="29" w:qFormat="1"/>
+    <w:lsdException w:name="Intense Quote" w:uiPriority="30" w:qFormat="1"/>
+    <w:lsdException w:name="Medium List 2 Accent 1" w:uiPriority="66"/>
+    <w:lsdException w:name="Medium Grid 1 Accent 1" w:uiPriority="67"/>
+    <w:lsdException w:name="Medium Grid 2 Accent 1" w:uiPriority="68"/>
+    <w:lsdException w:name="Medium Grid 3 Accent 1" w:uiPriority="69"/>
+    <w:lsdException w:name="Dark List Accent 1" w:uiPriority="70"/>
+    <w:lsdException w:name="Colorful Shading Accent 1" w:uiPriority="71"/>
+    <w:lsdException w:name="Colorful List Accent 1" w:uiPriority="72"/>
+    <w:lsdException w:name="Colorful Grid Accent 1" w:uiPriority="73"/>
+    <w:lsdException w:name="Light Shading Accent 2" w:uiPriority="60"/>
+    <w:lsdException w:name="Light List Accent 2" w:uiPriority="61"/>
+    <w:lsdException w:name="Light Grid Accent 2" w:uiPriority="62"/>
+    <w:lsdException w:name="Medium Shading 1 Accent 2" w:uiPriority="63"/>
+    <w:lsdException w:name="Medium Shading 2 Accent 2" w:uiPriority="64"/>
+    <w:lsdException w:name="Medium List 1 Accent 2" w:uiPriority="65"/>
+    <w:lsdException w:name="Medium List 2 Accent 2" w:uiPriority="66"/>
+    <w:lsdException w:name="Medium Grid 1 Accent 2" w:uiPriority="67"/>
+    <w:lsdException w:name="Medium Grid 2 Accent 2" w:uiPriority="68"/>
+    <w:lsdException w:name="Medium Grid 3 Accent 2" w:uiPriority="69"/>
+    <w:lsdException w:name="Dark List Accent 2" w:uiPriority="70"/>
+    <w:lsdException w:name="Colorful Shading Accent 2" w:uiPriority="71"/>
+    <w:lsdException w:name="Colorful List Accent 2" w:uiPriority="72"/>
+    <w:lsdException w:name="Colorful Grid Accent 2" w:uiPriority="73"/>
+    <w:lsdException w:name="Light Shading Accent 3" w:uiPriority="60"/>
+    <w:lsdException w:name="Light List Accent 3" w:uiPriority="61"/>
+    <w:lsdException w:name="Light Grid Accent 3" w:uiPriority="62"/>
+    <w:lsdException w:name="Medium Shading 1 Accent 3" w:uiPriority="63"/>
+    <w:lsdException w:name="Medium Shading 2 Accent 3" w:uiPriority="64"/>
+    <w:lsdException w:name="Medium List 1 Accent 3" w:uiPriority="65"/>
+    <w:lsdException w:name="Medium List 2 Accent 3" w:uiPriority="66"/>
+    <w:lsdException w:name="Medium Grid 1 Accent 3" w:uiPriority="67"/>
+    <w:lsdException w:name="Medium Grid 2 Accent 3" w:uiPriority="68"/>
+    <w:lsdException w:name="Medium Grid 3 Accent 3" w:uiPriority="69"/>
+    <w:lsdException w:name="Dark List Accent 3" w:uiPriority="70"/>
+    <w:lsdException w:name="Colorful Shading Accent 3" w:uiPriority="71"/>
+    <w:lsdException w:name="Colorful List Accent 3" w:uiPriority="72"/>
+    <w:lsdException w:name="Colorful Grid Accent 3" w:uiPriority="73"/>
+    <w:lsdException w:name="Light Shading Accent 4" w:uiPriority="60"/>
+    <w:lsdException w:name="Light List Accent 4" w:uiPriority="61"/>
+    <w:lsdException w:name="Light Grid Accent 4" w:uiPriority="62"/>
+    <w:lsdException w:name="Medium Shading 1 Accent 4" w:uiPriority="63"/>
+    <w:lsdException w:name="Medium Shading 2 Accent 4" w:uiPriority="64"/>
+    <w:lsdException w:name="Medium List 1 Accent 4" w:uiPriority="65"/>
+    <w:lsdException w:name="Medium List 2 Accent 4" w:uiPriority="66"/>
+    <w:lsdException w:name="Medium Grid 1 Accent 4" w:uiPriority="67"/>
+    <w:lsdException w:name="Medium Grid 2 Accent 4" w:uiPriority="68"/>
+    <w:lsdException w:name="Medium Grid 3 Accent 4" w:uiPriority="69"/>
+    <w:lsdException w:name="Dark List Accent 4" w:uiPriority="70"/>
+    <w:lsdException w:name="Colorful Shading Accent 4" w:uiPriority="71"/>
+    <w:lsdException w:name="Colorful List Accent 4" w:uiPriority="72"/>
+    <w:lsdException w:name="Colorful Grid Accent 4" w:uiPriority="73"/>
+    <w:lsdException w:name="Light Shading Accent 5" w:uiPriority="60"/>
+    <w:lsdException w:name="Light List Accent 5" w:uiPriority="61"/>
+    <w:lsdException w:name="Light Grid Accent 5" w:uiPriority="62"/>
+    <w:lsdException w:name="Medium Shading 1 Accent 5" w:uiPriority="63"/>
+    <w:lsdException w:name="Medium Shading 2 Accent 5" w:uiPriority="64"/>
+    <w:lsdException w:name="Medium List 1 Accent 5" w:uiPriority="65"/>
+    <w:lsdException w:name="Medium List 2 Accent 5" w:uiPriority="66"/>
+    <w:lsdException w:name="Medium Grid 1 Accent 5" w:uiPriority="67"/>
+    <w:lsdException w:name="Medium Grid 2 Accent 5" w:uiPriority="68"/>
+    <w:lsdException w:name="Medium Grid 3 Accent 5" w:uiPriority="69"/>
+    <w:lsdException w:name="Dark List Accent 5" w:uiPriority="70"/>
+    <w:lsdException w:name="Colorful Shading Accent 5" w:uiPriority="71"/>
+    <w:lsdException w:name="Colorful List Accent 5" w:uiPriority="72"/>
+    <w:lsdException w:name="Colorful Grid Accent 5" w:uiPriority="73"/>
+    <w:lsdException w:name="Light Shading Accent 6" w:uiPriority="60"/>
+    <w:lsdException w:name="Light List Accent 6" w:uiPriority="61"/>
+    <w:lsdException w:name="Light Grid Accent 6" w:uiPriority="62"/>
+    <w:lsdException w:name="Medium Shading 1 Accent 6" w:uiPriority="63"/>
+    <w:lsdException w:name="Medium Shading 2 Accent 6" w:uiPriority="64"/>
+    <w:lsdException w:name="Medium List 1 Accent 6" w:uiPriority="65"/>
+    <w:lsdException w:name="Medium List 2 Accent 6" w:uiPriority="66"/>
+    <w:lsdException w:name="Medium Grid 1 Accent 6" w:uiPriority="67"/>
+    <w:lsdException w:name="Medium Grid 2 Accent 6" w:uiPriority="68"/>
+    <w:lsdException w:name="Medium Grid 3 Accent 6" w:uiPriority="69"/>
+    <w:lsdException w:name="Dark List Accent 6" w:uiPriority="70"/>
+    <w:lsdException w:name="Colorful Shading Accent 6" w:uiPriority="71"/>
+    <w:lsdException w:name="Colorful List Accent 6" w:uiPriority="72"/>
+    <w:lsdException w:name="Colorful Grid Accent 6" w:uiPriority="73"/>
+    <w:lsdException w:name="Subtle Emphasis" w:uiPriority="19" w:qFormat="1"/>
+    <w:lsdException w:name="Intense Emphasis" w:uiPriority="21" w:qFormat="1"/>
+    <w:lsdException w:name="Subtle Reference" w:uiPriority="31" w:qFormat="1"/>
+    <w:lsdException w:name="Intense Reference" w:uiPriority="32" w:qFormat="1"/>
+    <w:lsdException w:name="Book Title" w:uiPriority="33" w:qFormat="1"/>
+    <w:lsdException w:name="Bibliography" w:semiHidden="1" w:uiPriority="37" w:unhideWhenUsed="1"/>
+    <w:lsdException w:name="TOC Heading" w:semiHidden="1" w:uiPriority="39" w:unhideWhenUsed="1" w:qFormat="1"/>
+    <w:lsdException w:name="Plain Table 1" w:uiPriority="41"/>
+    <w:lsdException w:name="Plain Table 2" w:uiPriority="42"/>
+    <w:lsdException w:name="Plain Table 3" w:uiPriority="43"/>
+    <w:lsdException w:name="Plain Table 4" w:uiPriority="44"/>
+    <w:lsdException w:name="Plain Table 5" w:uiPriority="45"/>
+    <w:lsdException w:name="Grid Table Light" w:uiPriority="40"/>
+    <w:lsdException w:name="Grid Table 1 Light" w:uiPriority="46"/>
+    <w:lsdException w:name="Grid Table 2" w:uiPriority="47"/>
+    <w:lsdException w:name="Grid Table 3" w:uiPriority="48"/>
+    <w:lsdException w:name="Grid Table 4" w:uiPriority="49"/>
+    <w:lsdException w:name="Grid Table 5 Dark" w:uiPriority="50"/>
+    <w:lsdException w:name="Grid Table 6 Colorful" w:uiPriority="51"/>
+    <w:lsdException w:name="Grid Table 7 Colorful" w:uiPriority="52"/>
+    <w:lsdException w:name="Grid Table 1 Light Accent 1" w:uiPriority="46"/>
+    <w:lsdException w:name="Grid Table 2 Accent 1" w:uiPriority="47"/>
+    <w:lsdException w:name="Grid Table 3 Accent 1" w:uiPriority="48"/>
+    <w:lsdException w:name="Grid Table 4 Accent 1" w:uiPriority="49"/>
+    <w:lsdException w:name="Grid Table 5 Dark Accent 1" w:uiPriority="50"/>
+    <w:lsdException w:name="Grid Table 6 Colorful Accent 1" w:uiPriority="51"/>
+    <w:lsdException w:name="Grid Table 7 Colorful Accent 1" w:uiPriority="52"/>
+    <w:lsdException w:name="Grid Table 1 Light Accent 2" w:uiPriority="46"/>
+    <w:lsdException w:name="Grid Table 2 Accent 2" w:uiPriority="47"/>
+    <w:lsdException w:name="Grid Table 3 Accent 2" w:uiPriority="48"/>
+    <w:lsdException w:name="Grid Table 4 Accent 2" w:uiPriority="49"/>
+    <w:lsdException w:name="Grid Table 5 Dark Accent 2" w:uiPriority="50"/>
+    <w:lsdException w:name="Grid Table 6 Colorful Accent 2" w:uiPriority="51"/>
+    <w:lsdException w:name="Grid Table 7 Colorful Accent 2" w:uiPriority="52"/>
+    <w:lsdException w:name="Grid Table 1 Light Accent 3" w:uiPriority="46"/>
+    <w:lsdException w:name="Grid Table 2 Accent 3" w:uiPriority="47"/>
+    <w:lsdException w:name="Grid Table 3 Accent 3" w:uiPriority="48"/>
+    <w:lsdException w:name="Grid Table 4 Accent 3" w:uiPriority="49"/>
+    <w:lsdException w:name="Grid Table 5 Dark Accent 3" w:uiPriority="50"/>
+    <w:lsdException w:name="Grid Table 6 Colorful Accent 3" w:uiPriority="51"/>
+    <w:lsdException w:name="Grid Table 7 Colorful Accent 3" w:uiPriority="52"/>
+    <w:lsdException w:name="Grid Table 1 Light Accent 4" w:uiPriority="46"/>
+    <w:lsdException w:name="Grid Table 2 Accent 4" w:uiPriority="47"/>
+    <w:lsdException w:name="Grid Table 3 Accent 4" w:uiPriority="48"/>
+    <w:lsdException w:name="Grid Table 4 Accent 4" w:uiPriority="49"/>
+    <w:lsdException w:name="Grid Table 5 Dark Accent 4" w:uiPriority="50"/>
+    <w:lsdException w:name="Grid Table 6 Colorful Accent 4" w:uiPriority="51"/>
+    <w:lsdException w:name="Grid Table 7 Colorful Accent 4" w:uiPriority="52"/>
+    <w:lsdException w:name="Grid Table 1 Light Accent 5" w:uiPriority="46"/>
+    <w:lsdException w:name="Grid Table 2 Accent 5" w:uiPriority="47"/>
+    <w:lsdException w:name="Grid Table 3 Accent 5" w:uiPriority="48"/>
+    <w:lsdException w:name="Grid Table 4 Accent 5" w:uiPriority="49"/>
+    <w:lsdException w:name="Grid Table 5 Dark Accent 5" w:uiPriority="50"/>
+    <w:lsdException w:name="Grid Table 6 Colorful Accent 5" w:uiPriority="51"/>
+    <w:lsdException w:name="Grid Table 7 Colorful Accent 5" w:uiPriority="52"/>
+    <w:lsdException w:name="Grid Table 1 Light Accent 6" w:uiPriority="46"/>
+    <w:lsdException w:name="Grid Table 2 Accent 6" w:uiPriority="47"/>
+    <w:lsdException w:name="Grid Table 3 Accent 6" w:uiPriority="48"/>
+    <w:lsdException w:name="Grid Table 4 Accent 6" w:uiPriority="49"/>
+    <w:lsdException w:name="Grid Table 5 Dark Accent 6" w:uiPriority="50"/>
+    <w:lsdException w:name="Grid Table 6 Colorful Accent 6" w:uiPriority="51"/>
+    <w:lsdException w:name="Grid Table 7 Colorful Accent 6" w:uiPriority="52"/>
+    <w:lsdException w:name="List Table 1 Light" w:uiPriority="46"/>
+    <w:lsdException w:name="List Table 2" w:uiPriority="47"/>
+    <w:lsdException w:name="List Table 3" w:uiPriority="48"/>
+    <w:lsdException w:name="List Table 4" w:uiPriority="49"/>
+    <w:lsdException w:name="List Table 5 Dark" w:uiPriority="50"/>
+    <w:lsdException w:name="List Table 6 Colorful" w:uiPriority="51"/>
+    <w:lsdException w:name="List Table 7 Colorful" w:uiPriority="52"/>
+    <w:lsdException w:name="List Table 1 Light Accent 1" w:uiPriority="46"/>
+    <w:lsdException w:name="List Table 2 Accent 1" w:uiPriority="47"/>
+    <w:lsdException w:name="List Table 3 Accent 1" w:uiPriority="48"/>
+    <w:lsdException w:name="List Table 4 Accent 1" w:uiPriority="49"/>
+    <w:lsdException w:name="List Table 5 Dark Accent 1" w:uiPriority="50"/>
+    <w:lsdException w:name="List Table 6 Colorful Accent 1" w:uiPriority="51"/>
+    <w:lsdException w:name="List Table 7 Colorful Accent 1" w:uiPriority="52"/>
+    <w:lsdException w:name="List Table 1 Light Accent 2" w:uiPriority="46"/>
+    <w:lsdException w:name="List Table 2 Accent 2" w:uiPriority="47"/>
+    <w:lsdException w:name="List Table 3 Accent 2" w:uiPriority="48"/>
+    <w:lsdException w:name="List Table 4 Accent 2" w:uiPriority="49"/>
+    <w:lsdException w:name="List Table 5 Dark Accent 2" w:uiPriority="50"/>
+    <w:lsdException w:name="List Table 6 Colorful Accent 2" w:uiPriority="51"/>
+    <w:lsdException w:name="List Table 7 Colorful Accent 2" w:uiPriority="52"/>
+    <w:lsdException w:name="List Table 1 Light Accent 3" w:uiPriority="46"/>
+    <w:lsdException w:name="List Table 2 Accent 3" w:uiPriority="47"/>
+    <w:lsdException w:name="List Table 3 Accent 3" w:uiPriority="48"/>
+    <w:lsdException w:name="List Table 4 Accent 3" w:uiPriority="49"/>
+    <w:lsdException w:name="List Table 5 Dark Accent 3" w:uiPriority="50"/>
+    <w:lsdException w:name="List Table 6 Colorful Accent 3" w:uiPriority="51"/>
+    <w:lsdException w:name="List Table 7 Colorful Accent 3" w:uiPriority="52"/>
+    <w:lsdException w:name="List Table 1 Light Accent 4" w:uiPriority="46"/>
+    <w:lsdException w:name="List Table 2 Accent 4" w:uiPriority="47"/>
+    <w:lsdException w:name="List Table 3 Accent 4" w:uiPriority="48"/>
+    <w:lsdException w:name="List Table 4 Accent 4" w:uiPriority="49"/>
+    <w:lsdException w:name="List Table 5 Dark Accent 4" w:uiPriority="50"/>
+    <w:lsdException w:name="List Table 6 Colorful Accent 4" w:uiPriority="51"/>
+    <w:lsdException w:name="List Table 7 Colorful Accent 4" w:uiPriority="52"/>
+    <w:lsdException w:name="List Table 1 Light Accent 5" w:uiPriority="46"/>
+    <w:lsdException w:name="List Table 2 Accent 5" w:uiPriority="47"/>
+    <w:lsdException w:name="List Table 3 Accent 5" w:uiPriority="48"/>
+    <w:lsdException w:name="List Table 4 Accent 5" w:uiPriority="49"/>
+    <w:lsdException w:name="List Table 5 Dark Accent 5" w:uiPriority="50"/>
+    <w:lsdException w:name="List Table 6 Colorful Accent 5" w:uiPriority="51"/>
+    <w:lsdException w:name="List Table 7 Colorful Accent 5" w:uiPriority="52"/>
+    <w:lsdException w:name="List Table 1 Light Accent 6" w:uiPriority="46"/>
+    <w:lsdException w:name="List Table 2 Accent 6" w:uiPriority="47"/>
+    <w:lsdException w:name="List Table 3 Accent 6" w:uiPriority="48"/>
+    <w:lsdException w:name="List Table 4 Accent 6" w:uiPriority="49"/>
+    <w:lsdException w:name="List Table 5 Dark Accent 6" w:uiPriority="50"/>
+    <w:lsdException w:name="List Table 6 Colorful Accent 6" w:uiPriority="51"/>
+    <w:lsdException w:name="List Table 7 Colorful Accent 6" w:uiPriority="52"/>
   </w:latentStyles>
   <w:style w:type="paragraph" w:default="1" w:styleId="Normal">
     <w:name w:val="Normal"/>
@@ -4907,7 +5129,6 @@
     <w:uiPriority w:val="99"/>
     <w:semiHidden/>
     <w:unhideWhenUsed/>
-    <w:qFormat/>
     <w:tblPr>
       <w:tblInd w:w="0" w:type="dxa"/>
       <w:tblCellMar>

</xml_diff>